<commit_message>
Bootstrap Alert Function Added
</commit_message>
<xml_diff>
--- a/SQL/SQL Note.docx
+++ b/SQL/SQL Note.docx
@@ -540,7 +540,10 @@
         </w:rPr>
       </w:pPr>
       <w:r>
-        <w:rPr/>
+        <w:rPr>
+          <w:b/>
+          <w:bCs/>
+        </w:rPr>
       </w:r>
     </w:p>
     <w:p>
@@ -1342,7 +1345,12 @@
         </w:rPr>
       </w:pPr>
       <w:r>
-        <w:rPr/>
+        <w:rPr>
+          <w:rFonts w:ascii="DejaVu Sans Mono" w:hAnsi="DejaVu Sans Mono"/>
+          <w:b/>
+          <w:color w:val="000080"/>
+          <w:sz w:val="18"/>
+        </w:rPr>
       </w:r>
     </w:p>
     <w:p>
@@ -2574,23 +2582,7 @@
           <w:color w:val="000000"/>
           <w:sz w:val="18"/>
         </w:rPr>
-        <w:t xml:space="preserve">In the above code, </w:t>
-      </w:r>
-      <w:r>
-        <w:rPr>
-          <w:rFonts w:ascii="DejaVu Sans Mono" w:hAnsi="DejaVu Sans Mono"/>
-          <w:color w:val="000000"/>
-          <w:sz w:val="18"/>
-        </w:rPr>
-        <w:t>we are getting as follows. The</w:t>
-      </w:r>
-      <w:r>
-        <w:rPr>
-          <w:rFonts w:ascii="DejaVu Sans Mono" w:hAnsi="DejaVu Sans Mono"/>
-          <w:color w:val="000000"/>
-          <w:sz w:val="18"/>
-        </w:rPr>
-        <w:t xml:space="preserve"> </w:t>
+        <w:t xml:space="preserve">In the above code, we are getting as follows. The </w:t>
       </w:r>
       <w:r>
         <w:rPr>
@@ -2608,15 +2600,7 @@
           <w:color w:val="000000"/>
           <w:sz w:val="18"/>
         </w:rPr>
-        <w:t xml:space="preserve"> </w:t>
-      </w:r>
-      <w:r>
-        <w:rPr>
-          <w:rFonts w:ascii="DejaVu Sans Mono" w:hAnsi="DejaVu Sans Mono"/>
-          <w:color w:val="000000"/>
-          <w:sz w:val="18"/>
-        </w:rPr>
-        <w:t xml:space="preserve">from a) and </w:t>
+        <w:t xml:space="preserve"> from a) and </w:t>
       </w:r>
       <w:r>
         <w:rPr>
@@ -2634,31 +2618,7 @@
           <w:color w:val="000000"/>
           <w:sz w:val="18"/>
         </w:rPr>
-        <w:t xml:space="preserve"> from b) </w:t>
-      </w:r>
-      <w:r>
-        <w:rPr>
-          <w:rFonts w:ascii="DejaVu Sans Mono" w:hAnsi="DejaVu Sans Mono"/>
-          <w:color w:val="000000"/>
-          <w:sz w:val="18"/>
-        </w:rPr>
-        <w:t xml:space="preserve">are the same </w:t>
-      </w:r>
-      <w:r>
-        <w:rPr>
-          <w:rFonts w:ascii="DejaVu Sans Mono" w:hAnsi="DejaVu Sans Mono"/>
-          <w:color w:val="000000"/>
-          <w:sz w:val="18"/>
-        </w:rPr>
-        <w:t>like this</w:t>
-      </w:r>
-      <w:r>
-        <w:rPr>
-          <w:rFonts w:ascii="DejaVu Sans Mono" w:hAnsi="DejaVu Sans Mono"/>
-          <w:color w:val="000000"/>
-          <w:sz w:val="18"/>
-        </w:rPr>
-        <w:t xml:space="preserve"> </w:t>
+        <w:t xml:space="preserve"> from b) are the same like this </w:t>
       </w:r>
     </w:p>
     <w:p>
@@ -3059,6 +3019,625 @@
     <w:p>
       <w:pPr>
         <w:pStyle w:val="PreformattedText"/>
+        <w:shd w:val="clear" w:fill="FFFFFF"/>
+        <w:rPr>
+          <w:rFonts w:ascii="DejaVu Sans Mono" w:hAnsi="DejaVu Sans Mono"/>
+          <w:color w:val="000000"/>
+          <w:sz w:val="18"/>
+        </w:rPr>
+      </w:pPr>
+      <w:r>
+        <w:rPr>
+          <w:rFonts w:ascii="DejaVu Sans Mono" w:hAnsi="DejaVu Sans Mono"/>
+          <w:b/>
+          <w:color w:val="000080"/>
+          <w:sz w:val="18"/>
+        </w:rPr>
+        <w:t xml:space="preserve">FROM </w:t>
+      </w:r>
+      <w:r>
+        <w:rPr>
+          <w:rFonts w:ascii="DejaVu Sans Mono" w:hAnsi="DejaVu Sans Mono"/>
+          <w:color w:val="000000"/>
+          <w:sz w:val="18"/>
+        </w:rPr>
+        <w:t>bn_branch b, bn_rank r</w:t>
+      </w:r>
+    </w:p>
+    <w:p>
+      <w:pPr>
+        <w:pStyle w:val="PreformattedText"/>
+        <w:shd w:val="clear" w:fill="FFFFFF"/>
+        <w:rPr>
+          <w:rFonts w:ascii="DejaVu Sans Mono" w:hAnsi="DejaVu Sans Mono"/>
+          <w:color w:val="000000"/>
+          <w:sz w:val="18"/>
+        </w:rPr>
+      </w:pPr>
+      <w:r>
+        <w:rPr>
+          <w:rFonts w:ascii="DejaVu Sans Mono" w:hAnsi="DejaVu Sans Mono"/>
+          <w:b/>
+          <w:color w:val="000080"/>
+          <w:sz w:val="18"/>
+        </w:rPr>
+        <w:t xml:space="preserve">WHERE </w:t>
+      </w:r>
+      <w:r>
+        <w:rPr>
+          <w:rFonts w:ascii="DejaVu Sans Mono" w:hAnsi="DejaVu Sans Mono"/>
+          <w:color w:val="000000"/>
+          <w:sz w:val="18"/>
+        </w:rPr>
+        <w:t>b.</w:t>
+      </w:r>
+      <w:r>
+        <w:rPr>
+          <w:rFonts w:ascii="DejaVu Sans Mono" w:hAnsi="DejaVu Sans Mono"/>
+          <w:b/>
+          <w:color w:val="660E7A"/>
+          <w:sz w:val="18"/>
+        </w:rPr>
+        <w:t xml:space="preserve">BRANCH_ID </w:t>
+      </w:r>
+      <w:r>
+        <w:rPr>
+          <w:rFonts w:ascii="DejaVu Sans Mono" w:hAnsi="DejaVu Sans Mono"/>
+          <w:color w:val="000000"/>
+          <w:sz w:val="18"/>
+        </w:rPr>
+        <w:t>= r.</w:t>
+      </w:r>
+      <w:r>
+        <w:rPr>
+          <w:rFonts w:ascii="DejaVu Sans Mono" w:hAnsi="DejaVu Sans Mono"/>
+          <w:b/>
+          <w:color w:val="660E7A"/>
+          <w:sz w:val="18"/>
+        </w:rPr>
+        <w:t>BRANCH_ID</w:t>
+      </w:r>
+    </w:p>
+    <w:p>
+      <w:pPr>
+        <w:pStyle w:val="PreformattedText"/>
+        <w:shd w:val="clear" w:fill="FFFFFF"/>
+        <w:rPr>
+          <w:rFonts w:ascii="DejaVu Sans Mono" w:hAnsi="DejaVu Sans Mono"/>
+          <w:color w:val="000000"/>
+          <w:sz w:val="18"/>
+        </w:rPr>
+      </w:pPr>
+      <w:r>
+        <w:rPr>
+          <w:rFonts w:ascii="DejaVu Sans Mono" w:hAnsi="DejaVu Sans Mono"/>
+          <w:b/>
+          <w:color w:val="000080"/>
+          <w:sz w:val="18"/>
+        </w:rPr>
+        <w:t xml:space="preserve">AND </w:t>
+      </w:r>
+      <w:r>
+        <w:rPr>
+          <w:rFonts w:ascii="DejaVu Sans Mono" w:hAnsi="DejaVu Sans Mono"/>
+          <w:color w:val="000000"/>
+          <w:sz w:val="18"/>
+        </w:rPr>
+        <w:t>r.</w:t>
+      </w:r>
+      <w:r>
+        <w:rPr>
+          <w:rFonts w:ascii="DejaVu Sans Mono" w:hAnsi="DejaVu Sans Mono"/>
+          <w:b/>
+          <w:color w:val="660E7A"/>
+          <w:sz w:val="18"/>
+        </w:rPr>
+        <w:t xml:space="preserve">ACTIVE_STATUS </w:t>
+      </w:r>
+      <w:r>
+        <w:rPr>
+          <w:rFonts w:ascii="DejaVu Sans Mono" w:hAnsi="DejaVu Sans Mono"/>
+          <w:color w:val="000000"/>
+          <w:sz w:val="18"/>
+        </w:rPr>
+        <w:t xml:space="preserve">= </w:t>
+      </w:r>
+      <w:r>
+        <w:rPr>
+          <w:rFonts w:ascii="DejaVu Sans Mono" w:hAnsi="DejaVu Sans Mono"/>
+          <w:color w:val="0000FF"/>
+          <w:sz w:val="18"/>
+        </w:rPr>
+        <w:t>1</w:t>
+      </w:r>
+    </w:p>
+    <w:p>
+      <w:pPr>
+        <w:pStyle w:val="PreformattedText"/>
+        <w:shd w:val="clear" w:fill="FFFFFF"/>
+        <w:rPr>
+          <w:rFonts w:ascii="DejaVu Sans Mono" w:hAnsi="DejaVu Sans Mono"/>
+          <w:color w:val="000000"/>
+          <w:sz w:val="18"/>
+        </w:rPr>
+      </w:pPr>
+      <w:r>
+        <w:rPr>
+          <w:rFonts w:ascii="DejaVu Sans Mono" w:hAnsi="DejaVu Sans Mono"/>
+          <w:b/>
+          <w:color w:val="000080"/>
+          <w:sz w:val="18"/>
+        </w:rPr>
+        <w:t xml:space="preserve">AND </w:t>
+      </w:r>
+      <w:r>
+        <w:rPr>
+          <w:rFonts w:ascii="DejaVu Sans Mono" w:hAnsi="DejaVu Sans Mono"/>
+          <w:color w:val="000000"/>
+          <w:sz w:val="18"/>
+        </w:rPr>
+        <w:t>b.</w:t>
+      </w:r>
+      <w:r>
+        <w:rPr>
+          <w:rFonts w:ascii="DejaVu Sans Mono" w:hAnsi="DejaVu Sans Mono"/>
+          <w:b/>
+          <w:color w:val="660E7A"/>
+          <w:sz w:val="18"/>
+        </w:rPr>
+        <w:t xml:space="preserve">ACTIVE_STATUS </w:t>
+      </w:r>
+      <w:r>
+        <w:rPr>
+          <w:rFonts w:ascii="DejaVu Sans Mono" w:hAnsi="DejaVu Sans Mono"/>
+          <w:color w:val="000000"/>
+          <w:sz w:val="18"/>
+        </w:rPr>
+        <w:t xml:space="preserve">= </w:t>
+      </w:r>
+      <w:r>
+        <w:rPr>
+          <w:rFonts w:ascii="DejaVu Sans Mono" w:hAnsi="DejaVu Sans Mono"/>
+          <w:color w:val="0000FF"/>
+          <w:sz w:val="18"/>
+        </w:rPr>
+        <w:t>1</w:t>
+      </w:r>
+    </w:p>
+    <w:p>
+      <w:pPr>
+        <w:pStyle w:val="PreformattedText"/>
+        <w:shd w:val="clear" w:fill="FFFFFF"/>
+        <w:rPr>
+          <w:rFonts w:ascii="DejaVu Sans Mono" w:hAnsi="DejaVu Sans Mono"/>
+          <w:color w:val="000000"/>
+          <w:sz w:val="18"/>
+        </w:rPr>
+      </w:pPr>
+      <w:r>
+        <w:rPr>
+          <w:rFonts w:ascii="DejaVu Sans Mono" w:hAnsi="DejaVu Sans Mono"/>
+          <w:b/>
+          <w:color w:val="000080"/>
+          <w:sz w:val="18"/>
+        </w:rPr>
+        <w:t xml:space="preserve">AND </w:t>
+      </w:r>
+      <w:r>
+        <w:rPr>
+          <w:rFonts w:ascii="DejaVu Sans Mono" w:hAnsi="DejaVu Sans Mono"/>
+          <w:i/>
+          <w:color w:val="000080"/>
+          <w:sz w:val="18"/>
+        </w:rPr>
+        <w:t>EXISTS</w:t>
+      </w:r>
+      <w:r>
+        <w:rPr>
+          <w:rFonts w:ascii="DejaVu Sans Mono" w:hAnsi="DejaVu Sans Mono"/>
+          <w:color w:val="000000"/>
+          <w:sz w:val="18"/>
+        </w:rPr>
+        <w:t>(</w:t>
+      </w:r>
+      <w:r>
+        <w:rPr>
+          <w:rFonts w:ascii="DejaVu Sans Mono" w:hAnsi="DejaVu Sans Mono"/>
+          <w:b/>
+          <w:color w:val="000080"/>
+          <w:sz w:val="18"/>
+        </w:rPr>
+        <w:t xml:space="preserve">SELECT </w:t>
+      </w:r>
+      <w:r>
+        <w:rPr>
+          <w:rFonts w:ascii="DejaVu Sans Mono" w:hAnsi="DejaVu Sans Mono"/>
+          <w:color w:val="0000FF"/>
+          <w:sz w:val="18"/>
+        </w:rPr>
+        <w:t>1</w:t>
+      </w:r>
+    </w:p>
+    <w:p>
+      <w:pPr>
+        <w:pStyle w:val="PreformattedText"/>
+        <w:shd w:val="clear" w:fill="FFFFFF"/>
+        <w:rPr>
+          <w:rFonts w:ascii="DejaVu Sans Mono" w:hAnsi="DejaVu Sans Mono"/>
+          <w:color w:val="000000"/>
+          <w:sz w:val="18"/>
+        </w:rPr>
+      </w:pPr>
+      <w:r>
+        <w:rPr>
+          <w:rFonts w:ascii="DejaVu Sans Mono" w:hAnsi="DejaVu Sans Mono"/>
+          <w:b/>
+          <w:color w:val="000080"/>
+          <w:sz w:val="18"/>
+        </w:rPr>
+        <w:t xml:space="preserve">FROM </w:t>
+      </w:r>
+      <w:r>
+        <w:rPr>
+          <w:rFonts w:ascii="DejaVu Sans Mono" w:hAnsi="DejaVu Sans Mono"/>
+          <w:color w:val="000000"/>
+          <w:sz w:val="18"/>
+        </w:rPr>
+        <w:t>bn_equivalent_rank er</w:t>
+      </w:r>
+    </w:p>
+    <w:p>
+      <w:pPr>
+        <w:pStyle w:val="PreformattedText"/>
+        <w:shd w:val="clear" w:fill="FFFFFF"/>
+        <w:rPr>
+          <w:rFonts w:ascii="DejaVu Sans Mono" w:hAnsi="DejaVu Sans Mono"/>
+          <w:color w:val="000000"/>
+          <w:sz w:val="18"/>
+        </w:rPr>
+      </w:pPr>
+      <w:r>
+        <w:rPr>
+          <w:rFonts w:ascii="DejaVu Sans Mono" w:hAnsi="DejaVu Sans Mono"/>
+          <w:b/>
+          <w:color w:val="000080"/>
+          <w:sz w:val="18"/>
+        </w:rPr>
+        <w:t xml:space="preserve">WHERE </w:t>
+      </w:r>
+      <w:r>
+        <w:rPr>
+          <w:rFonts w:ascii="DejaVu Sans Mono" w:hAnsi="DejaVu Sans Mono"/>
+          <w:color w:val="000000"/>
+          <w:sz w:val="18"/>
+        </w:rPr>
+        <w:t>er.</w:t>
+      </w:r>
+      <w:r>
+        <w:rPr>
+          <w:rFonts w:ascii="DejaVu Sans Mono" w:hAnsi="DejaVu Sans Mono"/>
+          <w:b/>
+          <w:color w:val="660E7A"/>
+          <w:sz w:val="18"/>
+        </w:rPr>
+        <w:t xml:space="preserve">ACTIVE_STATUS </w:t>
+      </w:r>
+      <w:r>
+        <w:rPr>
+          <w:rFonts w:ascii="DejaVu Sans Mono" w:hAnsi="DejaVu Sans Mono"/>
+          <w:color w:val="000000"/>
+          <w:sz w:val="18"/>
+        </w:rPr>
+        <w:t xml:space="preserve">= </w:t>
+      </w:r>
+      <w:r>
+        <w:rPr>
+          <w:rFonts w:ascii="DejaVu Sans Mono" w:hAnsi="DejaVu Sans Mono"/>
+          <w:color w:val="0000FF"/>
+          <w:sz w:val="18"/>
+        </w:rPr>
+        <w:t>1</w:t>
+      </w:r>
+    </w:p>
+    <w:p>
+      <w:pPr>
+        <w:pStyle w:val="PreformattedText"/>
+        <w:shd w:val="clear" w:fill="FFFFFF"/>
+        <w:rPr>
+          <w:rFonts w:ascii="DejaVu Sans Mono" w:hAnsi="DejaVu Sans Mono"/>
+          <w:color w:val="000000"/>
+          <w:sz w:val="18"/>
+        </w:rPr>
+      </w:pPr>
+      <w:r>
+        <w:rPr>
+          <w:rFonts w:ascii="DejaVu Sans Mono" w:hAnsi="DejaVu Sans Mono"/>
+          <w:b/>
+          <w:color w:val="000080"/>
+          <w:sz w:val="18"/>
+        </w:rPr>
+        <w:t xml:space="preserve">AND </w:t>
+      </w:r>
+      <w:r>
+        <w:rPr>
+          <w:rFonts w:ascii="DejaVu Sans Mono" w:hAnsi="DejaVu Sans Mono"/>
+          <w:color w:val="000000"/>
+          <w:sz w:val="18"/>
+        </w:rPr>
+        <w:t>er.</w:t>
+      </w:r>
+      <w:r>
+        <w:rPr>
+          <w:rFonts w:ascii="DejaVu Sans Mono" w:hAnsi="DejaVu Sans Mono"/>
+          <w:b/>
+          <w:color w:val="660E7A"/>
+          <w:sz w:val="18"/>
+        </w:rPr>
+        <w:t xml:space="preserve">EQUIVALANT_RANKID </w:t>
+      </w:r>
+      <w:r>
+        <w:rPr>
+          <w:rFonts w:ascii="DejaVu Sans Mono" w:hAnsi="DejaVu Sans Mono"/>
+          <w:b/>
+          <w:color w:val="000080"/>
+          <w:sz w:val="18"/>
+        </w:rPr>
+        <w:t xml:space="preserve">IN </w:t>
+      </w:r>
+      <w:r>
+        <w:rPr>
+          <w:rFonts w:ascii="DejaVu Sans Mono" w:hAnsi="DejaVu Sans Mono"/>
+          <w:color w:val="000000"/>
+          <w:sz w:val="18"/>
+        </w:rPr>
+        <w:t>(</w:t>
+      </w:r>
+      <w:r>
+        <w:rPr>
+          <w:rFonts w:ascii="DejaVu Sans Mono" w:hAnsi="DejaVu Sans Mono"/>
+          <w:color w:val="0000FF"/>
+          <w:sz w:val="18"/>
+        </w:rPr>
+        <w:t>11</w:t>
+      </w:r>
+      <w:r>
+        <w:rPr>
+          <w:rFonts w:ascii="DejaVu Sans Mono" w:hAnsi="DejaVu Sans Mono"/>
+          <w:color w:val="000000"/>
+          <w:sz w:val="18"/>
+        </w:rPr>
+        <w:t>,</w:t>
+      </w:r>
+      <w:r>
+        <w:rPr>
+          <w:rFonts w:ascii="DejaVu Sans Mono" w:hAnsi="DejaVu Sans Mono"/>
+          <w:color w:val="0000FF"/>
+          <w:sz w:val="18"/>
+        </w:rPr>
+        <w:t>1</w:t>
+      </w:r>
+      <w:r>
+        <w:rPr>
+          <w:rFonts w:ascii="DejaVu Sans Mono" w:hAnsi="DejaVu Sans Mono"/>
+          <w:color w:val="000000"/>
+          <w:sz w:val="18"/>
+        </w:rPr>
+        <w:t>,</w:t>
+      </w:r>
+      <w:r>
+        <w:rPr>
+          <w:rFonts w:ascii="DejaVu Sans Mono" w:hAnsi="DejaVu Sans Mono"/>
+          <w:color w:val="0000FF"/>
+          <w:sz w:val="18"/>
+        </w:rPr>
+        <w:t>2</w:t>
+      </w:r>
+      <w:r>
+        <w:rPr>
+          <w:rFonts w:ascii="DejaVu Sans Mono" w:hAnsi="DejaVu Sans Mono"/>
+          <w:color w:val="000000"/>
+          <w:sz w:val="18"/>
+        </w:rPr>
+        <w:t>)</w:t>
+      </w:r>
+    </w:p>
+    <w:p>
+      <w:pPr>
+        <w:pStyle w:val="PreformattedText"/>
+        <w:shd w:val="clear" w:fill="FFFFFF"/>
+        <w:spacing w:before="0" w:after="283"/>
+        <w:rPr>
+          <w:rFonts w:ascii="DejaVu Sans Mono" w:hAnsi="DejaVu Sans Mono"/>
+          <w:color w:val="000000"/>
+          <w:sz w:val="18"/>
+        </w:rPr>
+      </w:pPr>
+      <w:r>
+        <w:rPr>
+          <w:rFonts w:ascii="DejaVu Sans Mono" w:hAnsi="DejaVu Sans Mono"/>
+          <w:b/>
+          <w:color w:val="000080"/>
+          <w:sz w:val="18"/>
+        </w:rPr>
+        <w:t xml:space="preserve">AND </w:t>
+      </w:r>
+      <w:r>
+        <w:rPr>
+          <w:rFonts w:ascii="DejaVu Sans Mono" w:hAnsi="DejaVu Sans Mono"/>
+          <w:color w:val="000000"/>
+          <w:sz w:val="18"/>
+        </w:rPr>
+        <w:t>er.</w:t>
+      </w:r>
+      <w:r>
+        <w:rPr>
+          <w:rFonts w:ascii="DejaVu Sans Mono" w:hAnsi="DejaVu Sans Mono"/>
+          <w:b/>
+          <w:color w:val="660E7A"/>
+          <w:sz w:val="18"/>
+        </w:rPr>
+        <w:t xml:space="preserve">EQUIVALANT_RANKID </w:t>
+      </w:r>
+      <w:r>
+        <w:rPr>
+          <w:rFonts w:ascii="DejaVu Sans Mono" w:hAnsi="DejaVu Sans Mono"/>
+          <w:color w:val="000000"/>
+          <w:sz w:val="18"/>
+        </w:rPr>
+        <w:t>= r.</w:t>
+      </w:r>
+      <w:r>
+        <w:rPr>
+          <w:rFonts w:ascii="DejaVu Sans Mono" w:hAnsi="DejaVu Sans Mono"/>
+          <w:b/>
+          <w:color w:val="660E7A"/>
+          <w:sz w:val="18"/>
+        </w:rPr>
+        <w:t>EQUIVALANT_RANKID</w:t>
+      </w:r>
+      <w:r>
+        <w:rPr>
+          <w:rFonts w:ascii="DejaVu Sans Mono" w:hAnsi="DejaVu Sans Mono"/>
+          <w:color w:val="000000"/>
+          <w:sz w:val="18"/>
+        </w:rPr>
+        <w:t>)</w:t>
+      </w:r>
+    </w:p>
+    <w:p>
+      <w:pPr>
+        <w:pStyle w:val="PreformattedText"/>
+        <w:shd w:val="clear" w:color="auto" w:fill="FFFFFF"/>
+        <w:spacing w:before="0" w:after="283"/>
+        <w:rPr>
+          <w:rFonts w:ascii="DejaVu Sans Mono" w:hAnsi="DejaVu Sans Mono"/>
+          <w:color w:val="000000"/>
+          <w:sz w:val="18"/>
+        </w:rPr>
+      </w:pPr>
+      <w:r>
+        <w:rPr>
+          <w:rFonts w:ascii="DejaVu Sans Mono" w:hAnsi="DejaVu Sans Mono"/>
+          <w:color w:val="000000"/>
+          <w:sz w:val="18"/>
+        </w:rPr>
+        <w:t>OR…</w:t>
+      </w:r>
+    </w:p>
+    <w:p>
+      <w:pPr>
+        <w:pStyle w:val="PreformattedText"/>
+        <w:shd w:val="clear" w:color="auto" w:fill="FFFFFF"/>
+        <w:spacing w:before="0" w:after="283"/>
+        <w:rPr>
+          <w:rFonts w:ascii="DejaVu Sans Mono" w:hAnsi="DejaVu Sans Mono"/>
+          <w:color w:val="000000"/>
+          <w:sz w:val="18"/>
+        </w:rPr>
+      </w:pPr>
+      <w:r>
+        <w:rPr>
+          <w:rFonts w:ascii="DejaVu Sans Mono" w:hAnsi="DejaVu Sans Mono"/>
+          <w:b/>
+          <w:color w:val="000080"/>
+          <w:sz w:val="18"/>
+        </w:rPr>
+        <w:t xml:space="preserve">select </w:t>
+      </w:r>
+      <w:r>
+        <w:rPr>
+          <w:rFonts w:ascii="DejaVu Sans Mono" w:hAnsi="DejaVu Sans Mono"/>
+          <w:b/>
+          <w:color w:val="0000FF"/>
+          <w:sz w:val="18"/>
+        </w:rPr>
+        <w:t>r.</w:t>
+      </w:r>
+      <w:r>
+        <w:rPr>
+          <w:rFonts w:ascii="DejaVu Sans Mono" w:hAnsi="DejaVu Sans Mono"/>
+          <w:b/>
+          <w:color w:val="660E7A"/>
+          <w:sz w:val="18"/>
+        </w:rPr>
+        <w:t>RANK_CODE</w:t>
+      </w:r>
+      <w:r>
+        <w:rPr>
+          <w:rFonts w:ascii="DejaVu Sans Mono" w:hAnsi="DejaVu Sans Mono"/>
+          <w:b/>
+          <w:color w:val="0000FF"/>
+          <w:sz w:val="18"/>
+        </w:rPr>
+        <w:t>, r.</w:t>
+      </w:r>
+      <w:r>
+        <w:rPr>
+          <w:rFonts w:ascii="DejaVu Sans Mono" w:hAnsi="DejaVu Sans Mono"/>
+          <w:b/>
+          <w:color w:val="660E7A"/>
+          <w:sz w:val="18"/>
+        </w:rPr>
+        <w:t>RANK_ID</w:t>
+      </w:r>
+      <w:r>
+        <w:rPr>
+          <w:rFonts w:ascii="DejaVu Sans Mono" w:hAnsi="DejaVu Sans Mono"/>
+          <w:b/>
+          <w:color w:val="0000FF"/>
+          <w:sz w:val="18"/>
+        </w:rPr>
+        <w:t>, r.</w:t>
+      </w:r>
+      <w:r>
+        <w:rPr>
+          <w:rFonts w:ascii="DejaVu Sans Mono" w:hAnsi="DejaVu Sans Mono"/>
+          <w:b/>
+          <w:color w:val="660E7A"/>
+          <w:sz w:val="18"/>
+        </w:rPr>
+        <w:t>RANK_NAME</w:t>
+      </w:r>
+      <w:r>
+        <w:rPr>
+          <w:rFonts w:ascii="DejaVu Sans Mono" w:hAnsi="DejaVu Sans Mono"/>
+          <w:b/>
+          <w:color w:val="0000FF"/>
+          <w:sz w:val="18"/>
+        </w:rPr>
+        <w:t>, b.</w:t>
+      </w:r>
+      <w:r>
+        <w:rPr>
+          <w:rFonts w:ascii="DejaVu Sans Mono" w:hAnsi="DejaVu Sans Mono"/>
+          <w:b/>
+          <w:color w:val="660E7A"/>
+          <w:sz w:val="18"/>
+        </w:rPr>
+        <w:t>BRANCH_ID</w:t>
+      </w:r>
+      <w:r>
+        <w:rPr>
+          <w:rFonts w:ascii="DejaVu Sans Mono" w:hAnsi="DejaVu Sans Mono"/>
+          <w:b/>
+          <w:color w:val="0000FF"/>
+          <w:sz w:val="18"/>
+        </w:rPr>
+        <w:t>, b.</w:t>
+      </w:r>
+      <w:r>
+        <w:rPr>
+          <w:rFonts w:ascii="DejaVu Sans Mono" w:hAnsi="DejaVu Sans Mono"/>
+          <w:b/>
+          <w:color w:val="660E7A"/>
+          <w:sz w:val="18"/>
+        </w:rPr>
+        <w:t>BRANCH_NAME</w:t>
+      </w:r>
+    </w:p>
+    <w:p>
+      <w:pPr>
+        <w:pStyle w:val="PreformattedText"/>
         <w:shd w:fill="FFFFFF" w:val="clear"/>
         <w:rPr>
           <w:rFonts w:ascii="DejaVu Sans Mono" w:hAnsi="DejaVu Sans Mono"/>
@@ -3073,15 +3652,15 @@
           <w:color w:val="000080"/>
           <w:sz w:val="18"/>
         </w:rPr>
-        <w:t xml:space="preserve">FROM </w:t>
-      </w:r>
-      <w:r>
-        <w:rPr>
-          <w:rFonts w:ascii="DejaVu Sans Mono" w:hAnsi="DejaVu Sans Mono"/>
-          <w:color w:val="000000"/>
-          <w:sz w:val="18"/>
-        </w:rPr>
-        <w:t>bn_branch b, bn_rank r</w:t>
+        <w:t xml:space="preserve">from </w:t>
+      </w:r>
+      <w:r>
+        <w:rPr>
+          <w:rFonts w:ascii="DejaVu Sans Mono" w:hAnsi="DejaVu Sans Mono"/>
+          <w:color w:val="000000"/>
+          <w:sz w:val="18"/>
+        </w:rPr>
+        <w:t>bn_branch b</w:t>
       </w:r>
     </w:p>
     <w:p>
@@ -3101,7 +3680,265 @@
           <w:color w:val="000080"/>
           <w:sz w:val="18"/>
         </w:rPr>
-        <w:t xml:space="preserve">WHERE </w:t>
+        <w:t xml:space="preserve">join </w:t>
+      </w:r>
+      <w:r>
+        <w:rPr>
+          <w:rFonts w:ascii="DejaVu Sans Mono" w:hAnsi="DejaVu Sans Mono"/>
+          <w:color w:val="000000"/>
+          <w:sz w:val="18"/>
+        </w:rPr>
+        <w:t>(</w:t>
+      </w:r>
+      <w:r>
+        <w:rPr>
+          <w:rFonts w:ascii="DejaVu Sans Mono" w:hAnsi="DejaVu Sans Mono"/>
+          <w:b/>
+          <w:color w:val="000080"/>
+          <w:sz w:val="18"/>
+        </w:rPr>
+        <w:t xml:space="preserve">select </w:t>
+      </w:r>
+      <w:r>
+        <w:rPr>
+          <w:rFonts w:ascii="DejaVu Sans Mono" w:hAnsi="DejaVu Sans Mono"/>
+          <w:b/>
+          <w:color w:val="660E7A"/>
+          <w:sz w:val="18"/>
+        </w:rPr>
+        <w:t>RANK_CODE</w:t>
+      </w:r>
+      <w:r>
+        <w:rPr>
+          <w:rFonts w:ascii="DejaVu Sans Mono" w:hAnsi="DejaVu Sans Mono"/>
+          <w:color w:val="000000"/>
+          <w:sz w:val="18"/>
+        </w:rPr>
+        <w:t xml:space="preserve">, </w:t>
+      </w:r>
+      <w:r>
+        <w:rPr>
+          <w:rFonts w:ascii="DejaVu Sans Mono" w:hAnsi="DejaVu Sans Mono"/>
+          <w:b/>
+          <w:color w:val="660E7A"/>
+          <w:sz w:val="18"/>
+        </w:rPr>
+        <w:t>RANK_ID</w:t>
+      </w:r>
+      <w:r>
+        <w:rPr>
+          <w:rFonts w:ascii="DejaVu Sans Mono" w:hAnsi="DejaVu Sans Mono"/>
+          <w:color w:val="000000"/>
+          <w:sz w:val="18"/>
+        </w:rPr>
+        <w:t xml:space="preserve">, </w:t>
+      </w:r>
+      <w:r>
+        <w:rPr>
+          <w:rFonts w:ascii="DejaVu Sans Mono" w:hAnsi="DejaVu Sans Mono"/>
+          <w:b/>
+          <w:color w:val="660E7A"/>
+          <w:sz w:val="18"/>
+        </w:rPr>
+        <w:t>RANK_NAME</w:t>
+      </w:r>
+      <w:r>
+        <w:rPr>
+          <w:rFonts w:ascii="DejaVu Sans Mono" w:hAnsi="DejaVu Sans Mono"/>
+          <w:color w:val="000000"/>
+          <w:sz w:val="18"/>
+        </w:rPr>
+        <w:t xml:space="preserve">, </w:t>
+      </w:r>
+      <w:r>
+        <w:rPr>
+          <w:rFonts w:ascii="DejaVu Sans Mono" w:hAnsi="DejaVu Sans Mono"/>
+          <w:b/>
+          <w:color w:val="660E7A"/>
+          <w:sz w:val="18"/>
+        </w:rPr>
+        <w:t xml:space="preserve">BRANCH_ID </w:t>
+      </w:r>
+      <w:r>
+        <w:rPr>
+          <w:rFonts w:ascii="DejaVu Sans Mono" w:hAnsi="DejaVu Sans Mono"/>
+          <w:b/>
+          <w:color w:val="000080"/>
+          <w:sz w:val="18"/>
+        </w:rPr>
+        <w:t xml:space="preserve">from </w:t>
+      </w:r>
+      <w:r>
+        <w:rPr>
+          <w:rFonts w:ascii="DejaVu Sans Mono" w:hAnsi="DejaVu Sans Mono"/>
+          <w:color w:val="000000"/>
+          <w:sz w:val="18"/>
+        </w:rPr>
+        <w:t xml:space="preserve">bn_rank </w:t>
+      </w:r>
+      <w:r>
+        <w:rPr>
+          <w:rFonts w:ascii="DejaVu Sans Mono" w:hAnsi="DejaVu Sans Mono"/>
+          <w:b/>
+          <w:color w:val="000080"/>
+          <w:sz w:val="18"/>
+        </w:rPr>
+        <w:t xml:space="preserve">where </w:t>
+      </w:r>
+      <w:r>
+        <w:rPr>
+          <w:rFonts w:ascii="DejaVu Sans Mono" w:hAnsi="DejaVu Sans Mono"/>
+          <w:b/>
+          <w:color w:val="660E7A"/>
+          <w:sz w:val="18"/>
+        </w:rPr>
+        <w:t xml:space="preserve">ACTIVE_STATUS </w:t>
+      </w:r>
+      <w:r>
+        <w:rPr>
+          <w:rFonts w:ascii="DejaVu Sans Mono" w:hAnsi="DejaVu Sans Mono"/>
+          <w:color w:val="000000"/>
+          <w:sz w:val="18"/>
+        </w:rPr>
+        <w:t xml:space="preserve">= </w:t>
+      </w:r>
+      <w:r>
+        <w:rPr>
+          <w:rFonts w:ascii="DejaVu Sans Mono" w:hAnsi="DejaVu Sans Mono"/>
+          <w:color w:val="0000FF"/>
+          <w:sz w:val="18"/>
+        </w:rPr>
+        <w:t xml:space="preserve">1 </w:t>
+      </w:r>
+      <w:r>
+        <w:rPr>
+          <w:rFonts w:ascii="DejaVu Sans Mono" w:hAnsi="DejaVu Sans Mono"/>
+          <w:b/>
+          <w:color w:val="000080"/>
+          <w:sz w:val="18"/>
+        </w:rPr>
+        <w:t xml:space="preserve">and </w:t>
+      </w:r>
+      <w:r>
+        <w:rPr>
+          <w:rFonts w:ascii="DejaVu Sans Mono" w:hAnsi="DejaVu Sans Mono"/>
+          <w:b/>
+          <w:color w:val="660E7A"/>
+          <w:sz w:val="18"/>
+        </w:rPr>
+        <w:t xml:space="preserve">EQUIVALANT_RANKID </w:t>
+      </w:r>
+      <w:r>
+        <w:rPr>
+          <w:rFonts w:ascii="DejaVu Sans Mono" w:hAnsi="DejaVu Sans Mono"/>
+          <w:b/>
+          <w:color w:val="000080"/>
+          <w:sz w:val="18"/>
+        </w:rPr>
+        <w:t xml:space="preserve">in </w:t>
+      </w:r>
+      <w:r>
+        <w:rPr>
+          <w:rFonts w:ascii="DejaVu Sans Mono" w:hAnsi="DejaVu Sans Mono"/>
+          <w:color w:val="000000"/>
+          <w:sz w:val="18"/>
+        </w:rPr>
+        <w:t>(</w:t>
+      </w:r>
+      <w:r>
+        <w:rPr>
+          <w:rFonts w:ascii="DejaVu Sans Mono" w:hAnsi="DejaVu Sans Mono"/>
+          <w:color w:val="0000FF"/>
+          <w:sz w:val="18"/>
+        </w:rPr>
+        <w:t>2</w:t>
+      </w:r>
+      <w:r>
+        <w:rPr>
+          <w:rFonts w:ascii="DejaVu Sans Mono" w:hAnsi="DejaVu Sans Mono"/>
+          <w:color w:val="000000"/>
+          <w:sz w:val="18"/>
+        </w:rPr>
+        <w:t>,</w:t>
+      </w:r>
+      <w:r>
+        <w:rPr>
+          <w:rFonts w:ascii="DejaVu Sans Mono" w:hAnsi="DejaVu Sans Mono"/>
+          <w:color w:val="0000FF"/>
+          <w:sz w:val="18"/>
+        </w:rPr>
+        <w:t>1</w:t>
+      </w:r>
+      <w:r>
+        <w:rPr>
+          <w:rFonts w:ascii="DejaVu Sans Mono" w:hAnsi="DejaVu Sans Mono"/>
+          <w:color w:val="000000"/>
+          <w:sz w:val="18"/>
+        </w:rPr>
+        <w:t xml:space="preserve">)) r </w:t>
+      </w:r>
+      <w:r>
+        <w:rPr>
+          <w:rFonts w:ascii="DejaVu Sans Mono" w:hAnsi="DejaVu Sans Mono"/>
+          <w:b/>
+          <w:color w:val="000080"/>
+          <w:sz w:val="18"/>
+        </w:rPr>
+        <w:t xml:space="preserve">on </w:t>
+      </w:r>
+      <w:r>
+        <w:rPr>
+          <w:rFonts w:ascii="DejaVu Sans Mono" w:hAnsi="DejaVu Sans Mono"/>
+          <w:color w:val="000000"/>
+          <w:sz w:val="18"/>
+        </w:rPr>
+        <w:t>r.</w:t>
+      </w:r>
+      <w:r>
+        <w:rPr>
+          <w:rFonts w:ascii="DejaVu Sans Mono" w:hAnsi="DejaVu Sans Mono"/>
+          <w:b/>
+          <w:color w:val="660E7A"/>
+          <w:sz w:val="18"/>
+        </w:rPr>
+        <w:t xml:space="preserve">BRANCH_ID </w:t>
+      </w:r>
+      <w:r>
+        <w:rPr>
+          <w:rFonts w:ascii="DejaVu Sans Mono" w:hAnsi="DejaVu Sans Mono"/>
+          <w:color w:val="000000"/>
+          <w:sz w:val="18"/>
+        </w:rPr>
+        <w:t>= b.</w:t>
+      </w:r>
+      <w:r>
+        <w:rPr>
+          <w:rFonts w:ascii="DejaVu Sans Mono" w:hAnsi="DejaVu Sans Mono"/>
+          <w:b/>
+          <w:color w:val="660E7A"/>
+          <w:sz w:val="18"/>
+        </w:rPr>
+        <w:t>BRANCH_ID</w:t>
+      </w:r>
+    </w:p>
+    <w:p>
+      <w:pPr>
+        <w:pStyle w:val="PreformattedText"/>
+        <w:shd w:fill="FFFFFF" w:val="clear"/>
+        <w:rPr>
+          <w:rFonts w:ascii="DejaVu Sans Mono" w:hAnsi="DejaVu Sans Mono"/>
+          <w:color w:val="000000"/>
+          <w:sz w:val="18"/>
+        </w:rPr>
+      </w:pPr>
+      <w:r>
+        <w:rPr>
+          <w:rFonts w:ascii="DejaVu Sans Mono" w:hAnsi="DejaVu Sans Mono"/>
+          <w:b/>
+          <w:color w:val="000080"/>
+          <w:sz w:val="18"/>
+        </w:rPr>
+        <w:t xml:space="preserve">where </w:t>
       </w:r>
       <w:r>
         <w:rPr>
@@ -3118,60 +3955,6 @@
           <w:color w:val="660E7A"/>
           <w:sz w:val="18"/>
         </w:rPr>
-        <w:t xml:space="preserve">BRANCH_ID </w:t>
-      </w:r>
-      <w:r>
-        <w:rPr>
-          <w:rFonts w:ascii="DejaVu Sans Mono" w:hAnsi="DejaVu Sans Mono"/>
-          <w:color w:val="000000"/>
-          <w:sz w:val="18"/>
-        </w:rPr>
-        <w:t>= r.</w:t>
-      </w:r>
-      <w:r>
-        <w:rPr>
-          <w:rFonts w:ascii="DejaVu Sans Mono" w:hAnsi="DejaVu Sans Mono"/>
-          <w:b/>
-          <w:color w:val="660E7A"/>
-          <w:sz w:val="18"/>
-        </w:rPr>
-        <w:t>BRANCH_ID</w:t>
-      </w:r>
-    </w:p>
-    <w:p>
-      <w:pPr>
-        <w:pStyle w:val="PreformattedText"/>
-        <w:shd w:fill="FFFFFF" w:val="clear"/>
-        <w:rPr>
-          <w:rFonts w:ascii="DejaVu Sans Mono" w:hAnsi="DejaVu Sans Mono"/>
-          <w:color w:val="000000"/>
-          <w:sz w:val="18"/>
-        </w:rPr>
-      </w:pPr>
-      <w:r>
-        <w:rPr>
-          <w:rFonts w:ascii="DejaVu Sans Mono" w:hAnsi="DejaVu Sans Mono"/>
-          <w:b/>
-          <w:color w:val="000080"/>
-          <w:sz w:val="18"/>
-        </w:rPr>
-        <w:t xml:space="preserve">AND </w:t>
-      </w:r>
-      <w:r>
-        <w:rPr>
-          <w:rFonts w:ascii="DejaVu Sans Mono" w:hAnsi="DejaVu Sans Mono"/>
-          <w:color w:val="000000"/>
-          <w:sz w:val="18"/>
-        </w:rPr>
-        <w:t>r.</w:t>
-      </w:r>
-      <w:r>
-        <w:rPr>
-          <w:rFonts w:ascii="DejaVu Sans Mono" w:hAnsi="DejaVu Sans Mono"/>
-          <w:b/>
-          <w:color w:val="660E7A"/>
-          <w:sz w:val="18"/>
-        </w:rPr>
         <w:t xml:space="preserve">ACTIVE_STATUS </w:t>
       </w:r>
       <w:r>
@@ -3189,296 +3972,6 @@
           <w:sz w:val="18"/>
         </w:rPr>
         <w:t>1</w:t>
-      </w:r>
-    </w:p>
-    <w:p>
-      <w:pPr>
-        <w:pStyle w:val="PreformattedText"/>
-        <w:shd w:fill="FFFFFF" w:val="clear"/>
-        <w:rPr>
-          <w:rFonts w:ascii="DejaVu Sans Mono" w:hAnsi="DejaVu Sans Mono"/>
-          <w:color w:val="000000"/>
-          <w:sz w:val="18"/>
-        </w:rPr>
-      </w:pPr>
-      <w:r>
-        <w:rPr>
-          <w:rFonts w:ascii="DejaVu Sans Mono" w:hAnsi="DejaVu Sans Mono"/>
-          <w:b/>
-          <w:color w:val="000080"/>
-          <w:sz w:val="18"/>
-        </w:rPr>
-        <w:t xml:space="preserve">AND </w:t>
-      </w:r>
-      <w:r>
-        <w:rPr>
-          <w:rFonts w:ascii="DejaVu Sans Mono" w:hAnsi="DejaVu Sans Mono"/>
-          <w:color w:val="000000"/>
-          <w:sz w:val="18"/>
-        </w:rPr>
-        <w:t>b.</w:t>
-      </w:r>
-      <w:r>
-        <w:rPr>
-          <w:rFonts w:ascii="DejaVu Sans Mono" w:hAnsi="DejaVu Sans Mono"/>
-          <w:b/>
-          <w:color w:val="660E7A"/>
-          <w:sz w:val="18"/>
-        </w:rPr>
-        <w:t xml:space="preserve">ACTIVE_STATUS </w:t>
-      </w:r>
-      <w:r>
-        <w:rPr>
-          <w:rFonts w:ascii="DejaVu Sans Mono" w:hAnsi="DejaVu Sans Mono"/>
-          <w:color w:val="000000"/>
-          <w:sz w:val="18"/>
-        </w:rPr>
-        <w:t xml:space="preserve">= </w:t>
-      </w:r>
-      <w:r>
-        <w:rPr>
-          <w:rFonts w:ascii="DejaVu Sans Mono" w:hAnsi="DejaVu Sans Mono"/>
-          <w:color w:val="0000FF"/>
-          <w:sz w:val="18"/>
-        </w:rPr>
-        <w:t>1</w:t>
-      </w:r>
-    </w:p>
-    <w:p>
-      <w:pPr>
-        <w:pStyle w:val="PreformattedText"/>
-        <w:shd w:fill="FFFFFF" w:val="clear"/>
-        <w:rPr>
-          <w:rFonts w:ascii="DejaVu Sans Mono" w:hAnsi="DejaVu Sans Mono"/>
-          <w:color w:val="000000"/>
-          <w:sz w:val="18"/>
-        </w:rPr>
-      </w:pPr>
-      <w:r>
-        <w:rPr>
-          <w:rFonts w:ascii="DejaVu Sans Mono" w:hAnsi="DejaVu Sans Mono"/>
-          <w:b/>
-          <w:color w:val="000080"/>
-          <w:sz w:val="18"/>
-        </w:rPr>
-        <w:t xml:space="preserve">AND </w:t>
-      </w:r>
-      <w:r>
-        <w:rPr>
-          <w:rFonts w:ascii="DejaVu Sans Mono" w:hAnsi="DejaVu Sans Mono"/>
-          <w:i/>
-          <w:color w:val="000080"/>
-          <w:sz w:val="18"/>
-        </w:rPr>
-        <w:t>EXISTS</w:t>
-      </w:r>
-      <w:r>
-        <w:rPr>
-          <w:rFonts w:ascii="DejaVu Sans Mono" w:hAnsi="DejaVu Sans Mono"/>
-          <w:color w:val="000000"/>
-          <w:sz w:val="18"/>
-        </w:rPr>
-        <w:t>(</w:t>
-      </w:r>
-      <w:r>
-        <w:rPr>
-          <w:rFonts w:ascii="DejaVu Sans Mono" w:hAnsi="DejaVu Sans Mono"/>
-          <w:b/>
-          <w:color w:val="000080"/>
-          <w:sz w:val="18"/>
-        </w:rPr>
-        <w:t xml:space="preserve">SELECT </w:t>
-      </w:r>
-      <w:r>
-        <w:rPr>
-          <w:rFonts w:ascii="DejaVu Sans Mono" w:hAnsi="DejaVu Sans Mono"/>
-          <w:color w:val="0000FF"/>
-          <w:sz w:val="18"/>
-        </w:rPr>
-        <w:t>1</w:t>
-      </w:r>
-    </w:p>
-    <w:p>
-      <w:pPr>
-        <w:pStyle w:val="PreformattedText"/>
-        <w:shd w:fill="FFFFFF" w:val="clear"/>
-        <w:rPr>
-          <w:rFonts w:ascii="DejaVu Sans Mono" w:hAnsi="DejaVu Sans Mono"/>
-          <w:color w:val="000000"/>
-          <w:sz w:val="18"/>
-        </w:rPr>
-      </w:pPr>
-      <w:r>
-        <w:rPr>
-          <w:rFonts w:ascii="DejaVu Sans Mono" w:hAnsi="DejaVu Sans Mono"/>
-          <w:b/>
-          <w:color w:val="000080"/>
-          <w:sz w:val="18"/>
-        </w:rPr>
-        <w:t xml:space="preserve">FROM </w:t>
-      </w:r>
-      <w:r>
-        <w:rPr>
-          <w:rFonts w:ascii="DejaVu Sans Mono" w:hAnsi="DejaVu Sans Mono"/>
-          <w:color w:val="000000"/>
-          <w:sz w:val="18"/>
-        </w:rPr>
-        <w:t>bn_equivalent_rank er</w:t>
-      </w:r>
-    </w:p>
-    <w:p>
-      <w:pPr>
-        <w:pStyle w:val="PreformattedText"/>
-        <w:shd w:fill="FFFFFF" w:val="clear"/>
-        <w:rPr>
-          <w:rFonts w:ascii="DejaVu Sans Mono" w:hAnsi="DejaVu Sans Mono"/>
-          <w:color w:val="000000"/>
-          <w:sz w:val="18"/>
-        </w:rPr>
-      </w:pPr>
-      <w:r>
-        <w:rPr>
-          <w:rFonts w:ascii="DejaVu Sans Mono" w:hAnsi="DejaVu Sans Mono"/>
-          <w:b/>
-          <w:color w:val="000080"/>
-          <w:sz w:val="18"/>
-        </w:rPr>
-        <w:t xml:space="preserve">WHERE </w:t>
-      </w:r>
-      <w:r>
-        <w:rPr>
-          <w:rFonts w:ascii="DejaVu Sans Mono" w:hAnsi="DejaVu Sans Mono"/>
-          <w:color w:val="000000"/>
-          <w:sz w:val="18"/>
-        </w:rPr>
-        <w:t>er.</w:t>
-      </w:r>
-      <w:r>
-        <w:rPr>
-          <w:rFonts w:ascii="DejaVu Sans Mono" w:hAnsi="DejaVu Sans Mono"/>
-          <w:b/>
-          <w:color w:val="660E7A"/>
-          <w:sz w:val="18"/>
-        </w:rPr>
-        <w:t xml:space="preserve">ACTIVE_STATUS </w:t>
-      </w:r>
-      <w:r>
-        <w:rPr>
-          <w:rFonts w:ascii="DejaVu Sans Mono" w:hAnsi="DejaVu Sans Mono"/>
-          <w:color w:val="000000"/>
-          <w:sz w:val="18"/>
-        </w:rPr>
-        <w:t xml:space="preserve">= </w:t>
-      </w:r>
-      <w:r>
-        <w:rPr>
-          <w:rFonts w:ascii="DejaVu Sans Mono" w:hAnsi="DejaVu Sans Mono"/>
-          <w:color w:val="0000FF"/>
-          <w:sz w:val="18"/>
-        </w:rPr>
-        <w:t>1</w:t>
-      </w:r>
-    </w:p>
-    <w:p>
-      <w:pPr>
-        <w:pStyle w:val="PreformattedText"/>
-        <w:shd w:fill="FFFFFF" w:val="clear"/>
-        <w:rPr>
-          <w:rFonts w:ascii="DejaVu Sans Mono" w:hAnsi="DejaVu Sans Mono"/>
-          <w:color w:val="000000"/>
-          <w:sz w:val="18"/>
-        </w:rPr>
-      </w:pPr>
-      <w:r>
-        <w:rPr>
-          <w:rFonts w:ascii="DejaVu Sans Mono" w:hAnsi="DejaVu Sans Mono"/>
-          <w:b/>
-          <w:color w:val="000080"/>
-          <w:sz w:val="18"/>
-        </w:rPr>
-        <w:t xml:space="preserve">AND </w:t>
-      </w:r>
-      <w:r>
-        <w:rPr>
-          <w:rFonts w:ascii="DejaVu Sans Mono" w:hAnsi="DejaVu Sans Mono"/>
-          <w:color w:val="000000"/>
-          <w:sz w:val="18"/>
-        </w:rPr>
-        <w:t>er.</w:t>
-      </w:r>
-      <w:r>
-        <w:rPr>
-          <w:rFonts w:ascii="DejaVu Sans Mono" w:hAnsi="DejaVu Sans Mono"/>
-          <w:b/>
-          <w:color w:val="660E7A"/>
-          <w:sz w:val="18"/>
-        </w:rPr>
-        <w:t xml:space="preserve">EQUIVALANT_RANKID </w:t>
-      </w:r>
-      <w:r>
-        <w:rPr>
-          <w:rFonts w:ascii="DejaVu Sans Mono" w:hAnsi="DejaVu Sans Mono"/>
-          <w:b/>
-          <w:color w:val="000080"/>
-          <w:sz w:val="18"/>
-        </w:rPr>
-        <w:t xml:space="preserve">IN </w:t>
-      </w:r>
-      <w:r>
-        <w:rPr>
-          <w:rFonts w:ascii="DejaVu Sans Mono" w:hAnsi="DejaVu Sans Mono"/>
-          <w:color w:val="000000"/>
-          <w:sz w:val="18"/>
-        </w:rPr>
-        <w:t>(</w:t>
-      </w:r>
-      <w:r>
-        <w:rPr>
-          <w:rFonts w:ascii="DejaVu Sans Mono" w:hAnsi="DejaVu Sans Mono"/>
-          <w:color w:val="0000FF"/>
-          <w:sz w:val="18"/>
-        </w:rPr>
-        <w:t>11</w:t>
-      </w:r>
-      <w:r>
-        <w:rPr>
-          <w:rFonts w:ascii="DejaVu Sans Mono" w:hAnsi="DejaVu Sans Mono"/>
-          <w:color w:val="000000"/>
-          <w:sz w:val="18"/>
-        </w:rPr>
-        <w:t>,</w:t>
-      </w:r>
-      <w:r>
-        <w:rPr>
-          <w:rFonts w:ascii="DejaVu Sans Mono" w:hAnsi="DejaVu Sans Mono"/>
-          <w:color w:val="0000FF"/>
-          <w:sz w:val="18"/>
-        </w:rPr>
-        <w:t>1</w:t>
-      </w:r>
-      <w:r>
-        <w:rPr>
-          <w:rFonts w:ascii="DejaVu Sans Mono" w:hAnsi="DejaVu Sans Mono"/>
-          <w:color w:val="000000"/>
-          <w:sz w:val="18"/>
-        </w:rPr>
-        <w:t>,</w:t>
-      </w:r>
-      <w:r>
-        <w:rPr>
-          <w:rFonts w:ascii="DejaVu Sans Mono" w:hAnsi="DejaVu Sans Mono"/>
-          <w:color w:val="0000FF"/>
-          <w:sz w:val="18"/>
-        </w:rPr>
-        <w:t>2</w:t>
-      </w:r>
-      <w:r>
-        <w:rPr>
-          <w:rFonts w:ascii="DejaVu Sans Mono" w:hAnsi="DejaVu Sans Mono"/>
-          <w:color w:val="000000"/>
-          <w:sz w:val="18"/>
-        </w:rPr>
-        <w:t>)</w:t>
       </w:r>
     </w:p>
     <w:p>
@@ -3486,62 +3979,33 @@
         <w:pStyle w:val="PreformattedText"/>
         <w:shd w:fill="FFFFFF" w:val="clear"/>
         <w:spacing w:before="0" w:after="283"/>
-        <w:rPr>
-          <w:rFonts w:ascii="DejaVu Sans Mono" w:hAnsi="DejaVu Sans Mono"/>
-          <w:color w:val="000000"/>
-          <w:sz w:val="18"/>
-        </w:rPr>
-      </w:pPr>
-      <w:r>
-        <w:rPr>
-          <w:rFonts w:ascii="DejaVu Sans Mono" w:hAnsi="DejaVu Sans Mono"/>
-          <w:b/>
-          <w:color w:val="000080"/>
-          <w:sz w:val="18"/>
-        </w:rPr>
-        <w:t xml:space="preserve">AND </w:t>
-      </w:r>
-      <w:r>
-        <w:rPr>
-          <w:rFonts w:ascii="DejaVu Sans Mono" w:hAnsi="DejaVu Sans Mono"/>
-          <w:color w:val="000000"/>
-          <w:sz w:val="18"/>
-        </w:rPr>
-        <w:t>er.</w:t>
-      </w:r>
-      <w:r>
-        <w:rPr>
-          <w:rFonts w:ascii="DejaVu Sans Mono" w:hAnsi="DejaVu Sans Mono"/>
-          <w:b/>
-          <w:color w:val="660E7A"/>
-          <w:sz w:val="18"/>
-        </w:rPr>
-        <w:t xml:space="preserve">EQUIVALANT_RANKID </w:t>
-      </w:r>
-      <w:r>
-        <w:rPr>
-          <w:rFonts w:ascii="DejaVu Sans Mono" w:hAnsi="DejaVu Sans Mono"/>
-          <w:color w:val="000000"/>
-          <w:sz w:val="18"/>
-        </w:rPr>
-        <w:t>= r.</w:t>
-      </w:r>
-      <w:r>
-        <w:rPr>
-          <w:rFonts w:ascii="DejaVu Sans Mono" w:hAnsi="DejaVu Sans Mono"/>
-          <w:b/>
-          <w:color w:val="660E7A"/>
-          <w:sz w:val="18"/>
-        </w:rPr>
-        <w:t>EQUIVALANT_RANKID</w:t>
-      </w:r>
-      <w:r>
-        <w:rPr>
-          <w:rFonts w:ascii="DejaVu Sans Mono" w:hAnsi="DejaVu Sans Mono"/>
-          <w:color w:val="000000"/>
-          <w:sz w:val="18"/>
-        </w:rPr>
-        <w:t>)</w:t>
+        <w:rPr/>
+      </w:pPr>
+      <w:r>
+        <w:rPr>
+          <w:rFonts w:ascii="DejaVu Sans Mono" w:hAnsi="DejaVu Sans Mono"/>
+          <w:b/>
+          <w:color w:val="000080"/>
+          <w:sz w:val="18"/>
+        </w:rPr>
+        <w:t xml:space="preserve">group by </w:t>
+      </w:r>
+      <w:r>
+        <w:rPr>
+          <w:rFonts w:ascii="DejaVu Sans Mono" w:hAnsi="DejaVu Sans Mono"/>
+          <w:color w:val="000000"/>
+          <w:sz w:val="18"/>
+        </w:rPr>
+        <w:t>b.</w:t>
+      </w:r>
+      <w:r>
+        <w:rPr>
+          <w:rFonts w:ascii="DejaVu Sans Mono" w:hAnsi="DejaVu Sans Mono"/>
+          <w:b/>
+          <w:color w:val="660E7A"/>
+          <w:sz w:val="18"/>
+        </w:rPr>
+        <w:t>branch_id</w:t>
       </w:r>
     </w:p>
     <w:p>
@@ -3549,15 +4013,12 @@
         <w:pStyle w:val="PreformattedText"/>
         <w:shd w:val="clear" w:color="auto" w:fill="FFFFFF"/>
         <w:spacing w:before="0" w:after="283"/>
-        <w:rPr>
-          <w:rFonts w:ascii="DejaVu Sans Mono" w:hAnsi="DejaVu Sans Mono"/>
-          <w:color w:val="000000"/>
-          <w:sz w:val="18"/>
-        </w:rPr>
-      </w:pPr>
-      <w:r>
-        <w:rPr>
-          <w:rFonts w:ascii="DejaVu Sans Mono" w:hAnsi="DejaVu Sans Mono"/>
+        <w:rPr/>
+      </w:pPr>
+      <w:r>
+        <w:rPr>
+          <w:rFonts w:ascii="DejaVu Sans Mono" w:hAnsi="DejaVu Sans Mono"/>
+          <w:b/>
           <w:color w:val="000000"/>
           <w:sz w:val="18"/>
         </w:rPr>
@@ -3582,62 +4043,30 @@
           <w:color w:val="000080"/>
           <w:sz w:val="18"/>
         </w:rPr>
-        <w:t xml:space="preserve">select  </w:t>
-      </w:r>
-      <w:r>
-        <w:rPr>
-          <w:rFonts w:ascii="DejaVu Sans Mono" w:hAnsi="DejaVu Sans Mono"/>
-          <w:color w:val="000000"/>
-          <w:sz w:val="18"/>
-        </w:rPr>
-        <w:t>r.</w:t>
-      </w:r>
-      <w:r>
-        <w:rPr>
-          <w:rFonts w:ascii="DejaVu Sans Mono" w:hAnsi="DejaVu Sans Mono"/>
-          <w:b/>
-          <w:color w:val="660E7A"/>
-          <w:sz w:val="18"/>
-        </w:rPr>
-        <w:t>RANK_CODE</w:t>
-      </w:r>
-      <w:r>
-        <w:rPr>
-          <w:rFonts w:ascii="DejaVu Sans Mono" w:hAnsi="DejaVu Sans Mono"/>
-          <w:color w:val="000000"/>
-          <w:sz w:val="18"/>
-        </w:rPr>
-        <w:t>, r.</w:t>
-      </w:r>
-      <w:r>
-        <w:rPr>
-          <w:rFonts w:ascii="DejaVu Sans Mono" w:hAnsi="DejaVu Sans Mono"/>
-          <w:b/>
-          <w:color w:val="660E7A"/>
-          <w:sz w:val="18"/>
-        </w:rPr>
-        <w:t>RANK_ID</w:t>
-      </w:r>
-      <w:r>
-        <w:rPr>
-          <w:rFonts w:ascii="DejaVu Sans Mono" w:hAnsi="DejaVu Sans Mono"/>
-          <w:color w:val="000000"/>
-          <w:sz w:val="18"/>
-        </w:rPr>
-        <w:t>, r.</w:t>
-      </w:r>
-      <w:r>
-        <w:rPr>
-          <w:rFonts w:ascii="DejaVu Sans Mono" w:hAnsi="DejaVu Sans Mono"/>
-          <w:b/>
-          <w:color w:val="660E7A"/>
-          <w:sz w:val="18"/>
-        </w:rPr>
-        <w:t>RANK_NAME</w:t>
-      </w:r>
-      <w:r>
-        <w:rPr>
-          <w:rFonts w:ascii="DejaVu Sans Mono" w:hAnsi="DejaVu Sans Mono"/>
+        <w:t xml:space="preserve">select </w:t>
+      </w:r>
+      <w:r>
+        <w:rPr>
+          <w:rFonts w:ascii="DejaVu Sans Mono" w:hAnsi="DejaVu Sans Mono"/>
+          <w:b/>
+          <w:color w:val="000000"/>
+          <w:sz w:val="18"/>
+        </w:rPr>
+        <w:t>b.</w:t>
+      </w:r>
+      <w:r>
+        <w:rPr>
+          <w:rFonts w:ascii="DejaVu Sans Mono" w:hAnsi="DejaVu Sans Mono"/>
+          <w:b/>
+          <w:color w:val="660E7A"/>
+          <w:sz w:val="18"/>
+        </w:rPr>
+        <w:t>BRANCH_ID</w:t>
+      </w:r>
+      <w:r>
+        <w:rPr>
+          <w:rFonts w:ascii="DejaVu Sans Mono" w:hAnsi="DejaVu Sans Mono"/>
+          <w:b/>
           <w:color w:val="000000"/>
           <w:sz w:val="18"/>
         </w:rPr>
@@ -3650,72 +4079,265 @@
           <w:color w:val="660E7A"/>
           <w:sz w:val="18"/>
         </w:rPr>
+        <w:t>BRANCH_CODE</w:t>
+      </w:r>
+      <w:r>
+        <w:rPr>
+          <w:rFonts w:ascii="DejaVu Sans Mono" w:hAnsi="DejaVu Sans Mono"/>
+          <w:b/>
+          <w:color w:val="000000"/>
+          <w:sz w:val="18"/>
+        </w:rPr>
+        <w:t>, b.</w:t>
+      </w:r>
+      <w:r>
+        <w:rPr>
+          <w:rFonts w:ascii="DejaVu Sans Mono" w:hAnsi="DejaVu Sans Mono"/>
+          <w:b/>
+          <w:color w:val="660E7A"/>
+          <w:sz w:val="18"/>
+        </w:rPr>
+        <w:t>BRANCH_NAME</w:t>
+      </w:r>
+    </w:p>
+    <w:p>
+      <w:pPr>
+        <w:pStyle w:val="PreformattedText"/>
+        <w:shd w:fill="FFFFFF" w:val="clear"/>
+        <w:rPr>
+          <w:rFonts w:ascii="DejaVu Sans Mono" w:hAnsi="DejaVu Sans Mono"/>
+          <w:color w:val="000000"/>
+          <w:sz w:val="18"/>
+        </w:rPr>
+      </w:pPr>
+      <w:r>
+        <w:rPr>
+          <w:rFonts w:ascii="DejaVu Sans Mono" w:hAnsi="DejaVu Sans Mono"/>
+          <w:b/>
+          <w:color w:val="000080"/>
+          <w:sz w:val="18"/>
+        </w:rPr>
+        <w:t xml:space="preserve">from </w:t>
+      </w:r>
+      <w:r>
+        <w:rPr>
+          <w:rFonts w:ascii="DejaVu Sans Mono" w:hAnsi="DejaVu Sans Mono"/>
+          <w:color w:val="000000"/>
+          <w:sz w:val="18"/>
+        </w:rPr>
+        <w:t>bn_branch b</w:t>
+      </w:r>
+    </w:p>
+    <w:p>
+      <w:pPr>
+        <w:pStyle w:val="PreformattedText"/>
+        <w:shd w:fill="FFFFFF" w:val="clear"/>
+        <w:rPr>
+          <w:rFonts w:ascii="DejaVu Sans Mono" w:hAnsi="DejaVu Sans Mono"/>
+          <w:color w:val="000000"/>
+          <w:sz w:val="18"/>
+        </w:rPr>
+      </w:pPr>
+      <w:r>
+        <w:rPr>
+          <w:rFonts w:ascii="DejaVu Sans Mono" w:hAnsi="DejaVu Sans Mono"/>
+          <w:b/>
+          <w:color w:val="000080"/>
+          <w:sz w:val="18"/>
+        </w:rPr>
+        <w:t xml:space="preserve">where </w:t>
+      </w:r>
+      <w:r>
+        <w:rPr>
+          <w:rFonts w:ascii="DejaVu Sans Mono" w:hAnsi="DejaVu Sans Mono"/>
+          <w:i/>
+          <w:color w:val="000080"/>
+          <w:sz w:val="18"/>
+        </w:rPr>
+        <w:t xml:space="preserve">exists </w:t>
+      </w:r>
+      <w:r>
+        <w:rPr>
+          <w:rFonts w:ascii="DejaVu Sans Mono" w:hAnsi="DejaVu Sans Mono"/>
+          <w:color w:val="000000"/>
+          <w:sz w:val="18"/>
+        </w:rPr>
+        <w:t>(</w:t>
+      </w:r>
+      <w:r>
+        <w:rPr>
+          <w:rFonts w:ascii="DejaVu Sans Mono" w:hAnsi="DejaVu Sans Mono"/>
+          <w:b/>
+          <w:color w:val="000080"/>
+          <w:sz w:val="18"/>
+        </w:rPr>
+        <w:t xml:space="preserve">SELECT </w:t>
+      </w:r>
+      <w:r>
+        <w:rPr>
+          <w:rFonts w:ascii="DejaVu Sans Mono" w:hAnsi="DejaVu Sans Mono"/>
+          <w:color w:val="0000FF"/>
+          <w:sz w:val="18"/>
+        </w:rPr>
+        <w:t xml:space="preserve">1 </w:t>
+      </w:r>
+      <w:r>
+        <w:rPr>
+          <w:rFonts w:ascii="DejaVu Sans Mono" w:hAnsi="DejaVu Sans Mono"/>
+          <w:b/>
+          <w:color w:val="000080"/>
+          <w:sz w:val="18"/>
+        </w:rPr>
+        <w:t xml:space="preserve">FROM </w:t>
+      </w:r>
+      <w:r>
+        <w:rPr>
+          <w:rFonts w:ascii="DejaVu Sans Mono" w:hAnsi="DejaVu Sans Mono"/>
+          <w:color w:val="000000"/>
+          <w:sz w:val="18"/>
+        </w:rPr>
+        <w:t>bn_rank</w:t>
+      </w:r>
+    </w:p>
+    <w:p>
+      <w:pPr>
+        <w:pStyle w:val="PreformattedText"/>
+        <w:shd w:fill="FFFFFF" w:val="clear"/>
+        <w:rPr>
+          <w:color w:val="000000"/>
+        </w:rPr>
+      </w:pPr>
+      <w:r>
+        <w:rPr>
+          <w:color w:val="000000"/>
+        </w:rPr>
+        <w:t xml:space="preserve">                        </w:t>
+      </w:r>
+      <w:r>
+        <w:rPr>
+          <w:rFonts w:ascii="DejaVu Sans Mono" w:hAnsi="DejaVu Sans Mono"/>
+          <w:b/>
+          <w:color w:val="000080"/>
+          <w:sz w:val="18"/>
+        </w:rPr>
+        <w:t xml:space="preserve">WHERE </w:t>
+      </w:r>
+      <w:r>
+        <w:rPr>
+          <w:rFonts w:ascii="DejaVu Sans Mono" w:hAnsi="DejaVu Sans Mono"/>
+          <w:b/>
+          <w:color w:val="660E7A"/>
+          <w:sz w:val="18"/>
+        </w:rPr>
+        <w:t xml:space="preserve">ACTIVE_STATUS </w:t>
+      </w:r>
+      <w:r>
+        <w:rPr>
+          <w:rFonts w:ascii="DejaVu Sans Mono" w:hAnsi="DejaVu Sans Mono"/>
+          <w:color w:val="000000"/>
+          <w:sz w:val="18"/>
+        </w:rPr>
+        <w:t xml:space="preserve">= </w:t>
+      </w:r>
+      <w:r>
+        <w:rPr>
+          <w:rFonts w:ascii="DejaVu Sans Mono" w:hAnsi="DejaVu Sans Mono"/>
+          <w:color w:val="0000FF"/>
+          <w:sz w:val="18"/>
+        </w:rPr>
+        <w:t>1</w:t>
+      </w:r>
+    </w:p>
+    <w:p>
+      <w:pPr>
+        <w:pStyle w:val="PreformattedText"/>
+        <w:shd w:fill="FFFFFF" w:val="clear"/>
+        <w:rPr>
+          <w:color w:val="000000"/>
+        </w:rPr>
+      </w:pPr>
+      <w:r>
+        <w:rPr>
+          <w:color w:val="0000FF"/>
+        </w:rPr>
+        <w:t xml:space="preserve">                        </w:t>
+      </w:r>
+      <w:r>
+        <w:rPr>
+          <w:rFonts w:ascii="DejaVu Sans Mono" w:hAnsi="DejaVu Sans Mono"/>
+          <w:b/>
+          <w:color w:val="000080"/>
+          <w:sz w:val="18"/>
+        </w:rPr>
+        <w:t xml:space="preserve">AND </w:t>
+      </w:r>
+      <w:r>
+        <w:rPr>
+          <w:rFonts w:ascii="DejaVu Sans Mono" w:hAnsi="DejaVu Sans Mono"/>
+          <w:b/>
+          <w:color w:val="660E7A"/>
+          <w:sz w:val="18"/>
+        </w:rPr>
+        <w:t xml:space="preserve">BRANCH_ID </w:t>
+      </w:r>
+      <w:r>
+        <w:rPr>
+          <w:rFonts w:ascii="DejaVu Sans Mono" w:hAnsi="DejaVu Sans Mono"/>
+          <w:color w:val="000000"/>
+          <w:sz w:val="18"/>
+        </w:rPr>
+        <w:t>= b.</w:t>
+      </w:r>
+      <w:r>
+        <w:rPr>
+          <w:rFonts w:ascii="DejaVu Sans Mono" w:hAnsi="DejaVu Sans Mono"/>
+          <w:b/>
+          <w:color w:val="660E7A"/>
+          <w:sz w:val="18"/>
+        </w:rPr>
         <w:t>BRANCH_ID</w:t>
       </w:r>
-      <w:r>
-        <w:rPr>
-          <w:rFonts w:ascii="DejaVu Sans Mono" w:hAnsi="DejaVu Sans Mono"/>
-          <w:color w:val="000000"/>
-          <w:sz w:val="18"/>
-        </w:rPr>
-        <w:t>, b.</w:t>
-      </w:r>
-      <w:r>
-        <w:rPr>
-          <w:rFonts w:ascii="DejaVu Sans Mono" w:hAnsi="DejaVu Sans Mono"/>
-          <w:b/>
-          <w:color w:val="660E7A"/>
-          <w:sz w:val="18"/>
-        </w:rPr>
-        <w:t>BRANCH_NAME</w:t>
-      </w:r>
     </w:p>
     <w:p>
       <w:pPr>
         <w:pStyle w:val="PreformattedText"/>
         <w:shd w:fill="FFFFFF" w:val="clear"/>
         <w:rPr>
-          <w:rFonts w:ascii="DejaVu Sans Mono" w:hAnsi="DejaVu Sans Mono"/>
-          <w:color w:val="000000"/>
-          <w:sz w:val="18"/>
-        </w:rPr>
-      </w:pPr>
-      <w:r>
-        <w:rPr>
-          <w:rFonts w:ascii="DejaVu Sans Mono" w:hAnsi="DejaVu Sans Mono"/>
-          <w:b/>
-          <w:color w:val="000080"/>
-          <w:sz w:val="18"/>
-        </w:rPr>
-        <w:t xml:space="preserve">from </w:t>
-      </w:r>
-      <w:r>
-        <w:rPr>
-          <w:rFonts w:ascii="DejaVu Sans Mono" w:hAnsi="DejaVu Sans Mono"/>
-          <w:color w:val="000000"/>
-          <w:sz w:val="18"/>
-        </w:rPr>
-        <w:t>bn_branch b</w:t>
-      </w:r>
-    </w:p>
-    <w:p>
-      <w:pPr>
-        <w:pStyle w:val="PreformattedText"/>
-        <w:shd w:fill="FFFFFF" w:val="clear"/>
-        <w:rPr>
-          <w:rFonts w:ascii="DejaVu Sans Mono" w:hAnsi="DejaVu Sans Mono"/>
-          <w:color w:val="000000"/>
-          <w:sz w:val="18"/>
-        </w:rPr>
-      </w:pPr>
-      <w:r>
-        <w:rPr>
-          <w:rFonts w:ascii="DejaVu Sans Mono" w:hAnsi="DejaVu Sans Mono"/>
-          <w:b/>
-          <w:color w:val="000080"/>
-          <w:sz w:val="18"/>
-        </w:rPr>
-        <w:t xml:space="preserve">join </w:t>
+          <w:color w:val="000000"/>
+        </w:rPr>
+      </w:pPr>
+      <w:r>
+        <w:rPr>
+          <w:color w:val="660E7A"/>
+        </w:rPr>
+        <w:t xml:space="preserve">                        </w:t>
+      </w:r>
+      <w:r>
+        <w:rPr>
+          <w:rFonts w:ascii="DejaVu Sans Mono" w:hAnsi="DejaVu Sans Mono"/>
+          <w:b/>
+          <w:color w:val="000080"/>
+          <w:sz w:val="18"/>
+        </w:rPr>
+        <w:t xml:space="preserve">AND </w:t>
+      </w:r>
+      <w:r>
+        <w:rPr>
+          <w:rFonts w:ascii="DejaVu Sans Mono" w:hAnsi="DejaVu Sans Mono"/>
+          <w:b/>
+          <w:color w:val="660E7A"/>
+          <w:sz w:val="18"/>
+        </w:rPr>
+        <w:t xml:space="preserve">EQUIVALANT_RANKID </w:t>
+      </w:r>
+      <w:r>
+        <w:rPr>
+          <w:rFonts w:ascii="DejaVu Sans Mono" w:hAnsi="DejaVu Sans Mono"/>
+          <w:b/>
+          <w:color w:val="000080"/>
+          <w:sz w:val="18"/>
+        </w:rPr>
+        <w:t xml:space="preserve">in </w:t>
       </w:r>
       <w:r>
         <w:rPr>
@@ -3728,316 +4350,9 @@
       <w:r>
         <w:rPr>
           <w:rFonts w:ascii="DejaVu Sans Mono" w:hAnsi="DejaVu Sans Mono"/>
-          <w:b/>
-          <w:color w:val="000080"/>
-          <w:sz w:val="18"/>
-        </w:rPr>
-        <w:t xml:space="preserve">select </w:t>
-      </w:r>
-      <w:r>
-        <w:rPr>
-          <w:rFonts w:ascii="DejaVu Sans Mono" w:hAnsi="DejaVu Sans Mono"/>
-          <w:b/>
-          <w:color w:val="660E7A"/>
-          <w:sz w:val="18"/>
-        </w:rPr>
-        <w:t>RANK_CODE</w:t>
-      </w:r>
-      <w:r>
-        <w:rPr>
-          <w:rFonts w:ascii="DejaVu Sans Mono" w:hAnsi="DejaVu Sans Mono"/>
-          <w:color w:val="000000"/>
-          <w:sz w:val="18"/>
-        </w:rPr>
-        <w:t xml:space="preserve">, </w:t>
-      </w:r>
-      <w:r>
-        <w:rPr>
-          <w:rFonts w:ascii="DejaVu Sans Mono" w:hAnsi="DejaVu Sans Mono"/>
-          <w:b/>
-          <w:color w:val="660E7A"/>
-          <w:sz w:val="18"/>
-        </w:rPr>
-        <w:t>RANK_ID</w:t>
-      </w:r>
-      <w:r>
-        <w:rPr>
-          <w:rFonts w:ascii="DejaVu Sans Mono" w:hAnsi="DejaVu Sans Mono"/>
-          <w:color w:val="000000"/>
-          <w:sz w:val="18"/>
-        </w:rPr>
-        <w:t xml:space="preserve">, </w:t>
-      </w:r>
-      <w:r>
-        <w:rPr>
-          <w:rFonts w:ascii="DejaVu Sans Mono" w:hAnsi="DejaVu Sans Mono"/>
-          <w:b/>
-          <w:color w:val="660E7A"/>
-          <w:sz w:val="18"/>
-        </w:rPr>
-        <w:t>RANK_NAME</w:t>
-      </w:r>
-      <w:r>
-        <w:rPr>
-          <w:rFonts w:ascii="DejaVu Sans Mono" w:hAnsi="DejaVu Sans Mono"/>
-          <w:color w:val="000000"/>
-          <w:sz w:val="18"/>
-        </w:rPr>
-        <w:t xml:space="preserve">, </w:t>
-      </w:r>
-      <w:r>
-        <w:rPr>
-          <w:rFonts w:ascii="DejaVu Sans Mono" w:hAnsi="DejaVu Sans Mono"/>
-          <w:b/>
-          <w:color w:val="660E7A"/>
-          <w:sz w:val="18"/>
-        </w:rPr>
-        <w:t xml:space="preserve">BRANCH_ID </w:t>
-      </w:r>
-      <w:r>
-        <w:rPr>
-          <w:rFonts w:ascii="DejaVu Sans Mono" w:hAnsi="DejaVu Sans Mono"/>
-          <w:b/>
-          <w:color w:val="000080"/>
-          <w:sz w:val="18"/>
-        </w:rPr>
-        <w:t xml:space="preserve">from </w:t>
-      </w:r>
-      <w:r>
-        <w:rPr>
-          <w:rFonts w:ascii="DejaVu Sans Mono" w:hAnsi="DejaVu Sans Mono"/>
-          <w:color w:val="000000"/>
-          <w:sz w:val="18"/>
-        </w:rPr>
-        <w:t xml:space="preserve">bn_rank r </w:t>
-      </w:r>
-      <w:r>
-        <w:rPr>
-          <w:rFonts w:ascii="DejaVu Sans Mono" w:hAnsi="DejaVu Sans Mono"/>
-          <w:b/>
-          <w:color w:val="000080"/>
-          <w:sz w:val="18"/>
-        </w:rPr>
-        <w:t xml:space="preserve">where </w:t>
-      </w:r>
-      <w:r>
-        <w:rPr>
-          <w:rFonts w:ascii="DejaVu Sans Mono" w:hAnsi="DejaVu Sans Mono"/>
-          <w:b/>
-          <w:color w:val="660E7A"/>
-          <w:sz w:val="18"/>
-        </w:rPr>
-        <w:t xml:space="preserve">ACTIVE_STATUS </w:t>
-      </w:r>
-      <w:r>
-        <w:rPr>
-          <w:rFonts w:ascii="DejaVu Sans Mono" w:hAnsi="DejaVu Sans Mono"/>
-          <w:color w:val="000000"/>
-          <w:sz w:val="18"/>
-        </w:rPr>
-        <w:t xml:space="preserve">= </w:t>
-      </w:r>
-      <w:r>
-        <w:rPr>
-          <w:rFonts w:ascii="DejaVu Sans Mono" w:hAnsi="DejaVu Sans Mono"/>
           <w:color w:val="0000FF"/>
           <w:sz w:val="18"/>
         </w:rPr>
-        <w:t xml:space="preserve">1 </w:t>
-      </w:r>
-      <w:r>
-        <w:rPr>
-          <w:rFonts w:ascii="DejaVu Sans Mono" w:hAnsi="DejaVu Sans Mono"/>
-          <w:b/>
-          <w:color w:val="000080"/>
-          <w:sz w:val="18"/>
-        </w:rPr>
-        <w:t xml:space="preserve">and </w:t>
-      </w:r>
-      <w:r>
-        <w:rPr>
-          <w:rFonts w:ascii="DejaVu Sans Mono" w:hAnsi="DejaVu Sans Mono"/>
-          <w:b/>
-          <w:color w:val="660E7A"/>
-          <w:sz w:val="18"/>
-        </w:rPr>
-        <w:t xml:space="preserve">EQUIVALANT_RANKID </w:t>
-      </w:r>
-      <w:r>
-        <w:rPr>
-          <w:rFonts w:ascii="DejaVu Sans Mono" w:hAnsi="DejaVu Sans Mono"/>
-          <w:b/>
-          <w:color w:val="000080"/>
-          <w:sz w:val="18"/>
-        </w:rPr>
-        <w:t xml:space="preserve">in </w:t>
-      </w:r>
-      <w:r>
-        <w:rPr>
-          <w:rFonts w:ascii="DejaVu Sans Mono" w:hAnsi="DejaVu Sans Mono"/>
-          <w:color w:val="000000"/>
-          <w:sz w:val="18"/>
-        </w:rPr>
-        <w:t>(</w:t>
-      </w:r>
-      <w:r>
-        <w:rPr>
-          <w:rFonts w:ascii="DejaVu Sans Mono" w:hAnsi="DejaVu Sans Mono"/>
-          <w:b/>
-          <w:color w:val="000080"/>
-          <w:sz w:val="18"/>
-        </w:rPr>
-        <w:t xml:space="preserve">select </w:t>
-      </w:r>
-      <w:r>
-        <w:rPr>
-          <w:rFonts w:ascii="DejaVu Sans Mono" w:hAnsi="DejaVu Sans Mono"/>
-          <w:b/>
-          <w:color w:val="660E7A"/>
-          <w:sz w:val="18"/>
-        </w:rPr>
-        <w:t xml:space="preserve">EQUIVALANT_RANKID </w:t>
-      </w:r>
-      <w:r>
-        <w:rPr>
-          <w:rFonts w:ascii="DejaVu Sans Mono" w:hAnsi="DejaVu Sans Mono"/>
-          <w:b/>
-          <w:color w:val="000080"/>
-          <w:sz w:val="18"/>
-        </w:rPr>
-        <w:t xml:space="preserve">from </w:t>
-      </w:r>
-      <w:r>
-        <w:rPr>
-          <w:rFonts w:ascii="DejaVu Sans Mono" w:hAnsi="DejaVu Sans Mono"/>
-          <w:color w:val="000000"/>
-          <w:sz w:val="18"/>
-        </w:rPr>
-        <w:t xml:space="preserve">bn_equivalent_rank er </w:t>
-      </w:r>
-      <w:r>
-        <w:rPr>
-          <w:rFonts w:ascii="DejaVu Sans Mono" w:hAnsi="DejaVu Sans Mono"/>
-          <w:b/>
-          <w:color w:val="000080"/>
-          <w:sz w:val="18"/>
-        </w:rPr>
-        <w:t xml:space="preserve">where </w:t>
-      </w:r>
-      <w:r>
-        <w:rPr>
-          <w:rFonts w:ascii="DejaVu Sans Mono" w:hAnsi="DejaVu Sans Mono"/>
-          <w:color w:val="000000"/>
-          <w:sz w:val="18"/>
-        </w:rPr>
-        <w:t>er.</w:t>
-      </w:r>
-      <w:r>
-        <w:rPr>
-          <w:rFonts w:ascii="DejaVu Sans Mono" w:hAnsi="DejaVu Sans Mono"/>
-          <w:b/>
-          <w:color w:val="660E7A"/>
-          <w:sz w:val="18"/>
-        </w:rPr>
-        <w:t xml:space="preserve">ACTIVE_STATUS </w:t>
-      </w:r>
-      <w:r>
-        <w:rPr>
-          <w:rFonts w:ascii="DejaVu Sans Mono" w:hAnsi="DejaVu Sans Mono"/>
-          <w:color w:val="000000"/>
-          <w:sz w:val="18"/>
-        </w:rPr>
-        <w:t xml:space="preserve">= </w:t>
-      </w:r>
-      <w:r>
-        <w:rPr>
-          <w:rFonts w:ascii="DejaVu Sans Mono" w:hAnsi="DejaVu Sans Mono"/>
-          <w:color w:val="0000FF"/>
-          <w:sz w:val="18"/>
-        </w:rPr>
-        <w:t xml:space="preserve">1 </w:t>
-      </w:r>
-      <w:r>
-        <w:rPr>
-          <w:rFonts w:ascii="DejaVu Sans Mono" w:hAnsi="DejaVu Sans Mono"/>
-          <w:b/>
-          <w:color w:val="000080"/>
-          <w:sz w:val="18"/>
-        </w:rPr>
-        <w:t xml:space="preserve">and </w:t>
-      </w:r>
-      <w:r>
-        <w:rPr>
-          <w:rFonts w:ascii="DejaVu Sans Mono" w:hAnsi="DejaVu Sans Mono"/>
-          <w:color w:val="000000"/>
-          <w:sz w:val="18"/>
-        </w:rPr>
-        <w:t>er.</w:t>
-      </w:r>
-      <w:r>
-        <w:rPr>
-          <w:rFonts w:ascii="DejaVu Sans Mono" w:hAnsi="DejaVu Sans Mono"/>
-          <w:b/>
-          <w:color w:val="660E7A"/>
-          <w:sz w:val="18"/>
-        </w:rPr>
-        <w:t xml:space="preserve">EQUIVALANT_RANKID </w:t>
-      </w:r>
-      <w:r>
-        <w:rPr>
-          <w:rFonts w:ascii="DejaVu Sans Mono" w:hAnsi="DejaVu Sans Mono"/>
-          <w:b/>
-          <w:color w:val="000080"/>
-          <w:sz w:val="18"/>
-        </w:rPr>
-        <w:t xml:space="preserve">in </w:t>
-      </w:r>
-      <w:r>
-        <w:rPr>
-          <w:rFonts w:ascii="DejaVu Sans Mono" w:hAnsi="DejaVu Sans Mono"/>
-          <w:color w:val="000000"/>
-          <w:sz w:val="18"/>
-        </w:rPr>
-        <w:t>(</w:t>
-      </w:r>
-      <w:r>
-        <w:rPr>
-          <w:rFonts w:ascii="DejaVu Sans Mono" w:hAnsi="DejaVu Sans Mono"/>
-          <w:color w:val="0000FF"/>
-          <w:sz w:val="18"/>
-        </w:rPr>
-        <w:t>11</w:t>
-      </w:r>
-      <w:r>
-        <w:rPr>
-          <w:rFonts w:ascii="DejaVu Sans Mono" w:hAnsi="DejaVu Sans Mono"/>
-          <w:color w:val="000000"/>
-          <w:sz w:val="18"/>
-        </w:rPr>
-        <w:t>,</w:t>
-      </w:r>
-      <w:r>
-        <w:rPr>
-          <w:rFonts w:ascii="DejaVu Sans Mono" w:hAnsi="DejaVu Sans Mono"/>
-          <w:color w:val="0000FF"/>
-          <w:sz w:val="18"/>
-        </w:rPr>
-        <w:t>1</w:t>
-      </w:r>
-      <w:r>
-        <w:rPr>
-          <w:rFonts w:ascii="DejaVu Sans Mono" w:hAnsi="DejaVu Sans Mono"/>
-          <w:color w:val="000000"/>
-          <w:sz w:val="18"/>
-        </w:rPr>
-        <w:t>,</w:t>
-      </w:r>
-      <w:r>
-        <w:rPr>
-          <w:rFonts w:ascii="DejaVu Sans Mono" w:hAnsi="DejaVu Sans Mono"/>
-          <w:color w:val="0000FF"/>
-          <w:sz w:val="18"/>
-        </w:rPr>
         <w:t>2</w:t>
       </w:r>
       <w:r>
@@ -4046,50 +4361,7 @@
           <w:color w:val="000000"/>
           <w:sz w:val="18"/>
         </w:rPr>
-        <w:t xml:space="preserve">))) r </w:t>
-      </w:r>
-      <w:r>
-        <w:rPr>
-          <w:rFonts w:ascii="DejaVu Sans Mono" w:hAnsi="DejaVu Sans Mono"/>
-          <w:b/>
-          <w:color w:val="000080"/>
-          <w:sz w:val="18"/>
-        </w:rPr>
-        <w:t xml:space="preserve">on </w:t>
-      </w:r>
-      <w:r>
-        <w:rPr>
-          <w:rFonts w:ascii="DejaVu Sans Mono" w:hAnsi="DejaVu Sans Mono"/>
-          <w:color w:val="000000"/>
-          <w:sz w:val="18"/>
-        </w:rPr>
-        <w:t>r.</w:t>
-      </w:r>
-      <w:r>
-        <w:rPr>
-          <w:rFonts w:ascii="DejaVu Sans Mono" w:hAnsi="DejaVu Sans Mono"/>
-          <w:b/>
-          <w:color w:val="660E7A"/>
-          <w:sz w:val="18"/>
-        </w:rPr>
-        <w:t xml:space="preserve">BRANCH_ID </w:t>
-      </w:r>
-      <w:r>
-        <w:rPr>
-          <w:rFonts w:ascii="DejaVu Sans Mono" w:hAnsi="DejaVu Sans Mono"/>
-          <w:color w:val="000000"/>
-          <w:sz w:val="18"/>
-        </w:rPr>
-        <w:t>=  b.</w:t>
-      </w:r>
-      <w:r>
-        <w:rPr>
-          <w:rFonts w:ascii="DejaVu Sans Mono" w:hAnsi="DejaVu Sans Mono"/>
-          <w:b/>
-          <w:color w:val="660E7A"/>
-          <w:sz w:val="18"/>
-        </w:rPr>
-        <w:t>BRANCH_ID</w:t>
+        <w:t>))</w:t>
       </w:r>
     </w:p>
     <w:p>
@@ -4110,40 +4382,48 @@
           <w:color w:val="000080"/>
           <w:sz w:val="18"/>
         </w:rPr>
-        <w:t xml:space="preserve">where </w:t>
-      </w:r>
-      <w:r>
-        <w:rPr>
-          <w:rFonts w:ascii="DejaVu Sans Mono" w:hAnsi="DejaVu Sans Mono"/>
-          <w:color w:val="000000"/>
-          <w:sz w:val="18"/>
-        </w:rPr>
-        <w:t>b.</w:t>
-      </w:r>
-      <w:r>
-        <w:rPr>
-          <w:rFonts w:ascii="DejaVu Sans Mono" w:hAnsi="DejaVu Sans Mono"/>
-          <w:b/>
-          <w:color w:val="660E7A"/>
-          <w:sz w:val="18"/>
-        </w:rPr>
-        <w:t xml:space="preserve">ACTIVE_STATUS </w:t>
-      </w:r>
-      <w:r>
-        <w:rPr>
-          <w:rFonts w:ascii="DejaVu Sans Mono" w:hAnsi="DejaVu Sans Mono"/>
-          <w:color w:val="000000"/>
-          <w:sz w:val="18"/>
-        </w:rPr>
-        <w:t xml:space="preserve">= </w:t>
-      </w:r>
-      <w:r>
-        <w:rPr>
-          <w:rFonts w:ascii="DejaVu Sans Mono" w:hAnsi="DejaVu Sans Mono"/>
-          <w:color w:val="0000FF"/>
-          <w:sz w:val="18"/>
-        </w:rPr>
-        <w:t>1</w:t>
+        <w:t xml:space="preserve">order by </w:t>
+      </w:r>
+      <w:r>
+        <w:rPr>
+          <w:rFonts w:ascii="DejaVu Sans Mono" w:hAnsi="DejaVu Sans Mono"/>
+          <w:b/>
+          <w:color w:val="660E7A"/>
+          <w:sz w:val="18"/>
+        </w:rPr>
+        <w:t>BRANCH_ID</w:t>
+      </w:r>
+    </w:p>
+    <w:p>
+      <w:pPr>
+        <w:pStyle w:val="PreformattedText"/>
+        <w:shd w:val="clear" w:color="auto" w:fill="FFFFFF"/>
+        <w:spacing w:before="0" w:after="283"/>
+        <w:rPr>
+          <w:rFonts w:ascii="DejaVu Sans Mono" w:hAnsi="DejaVu Sans Mono"/>
+          <w:b/>
+          <w:color w:val="000000"/>
+          <w:sz w:val="18"/>
+        </w:rPr>
+      </w:pPr>
+      <w:r>
+        <w:rPr/>
+      </w:r>
+    </w:p>
+    <w:p>
+      <w:pPr>
+        <w:pStyle w:val="PreformattedText"/>
+        <w:shd w:fill="FFFFFF" w:val="clear"/>
+        <w:spacing w:before="0" w:after="283"/>
+        <w:rPr>
+          <w:rFonts w:ascii="DejaVu Sans Mono" w:hAnsi="DejaVu Sans Mono"/>
+          <w:b/>
+          <w:color w:val="660E7A"/>
+          <w:sz w:val="18"/>
+        </w:rPr>
+      </w:pPr>
+      <w:r>
+        <w:rPr/>
       </w:r>
     </w:p>
     <w:p>
@@ -8553,6 +8833,650 @@
       <w:r>
         <w:rPr/>
         <w:t>WHERE a.student_id NOT IN (SELECT student_id FROM table_B b)</w:t>
+      </w:r>
+    </w:p>
+    <w:p>
+      <w:pPr>
+        <w:pStyle w:val="Normal"/>
+        <w:jc w:val="both"/>
+        <w:rPr/>
+      </w:pPr>
+      <w:r>
+        <w:rPr/>
+      </w:r>
+    </w:p>
+    <w:p>
+      <w:pPr>
+        <w:pStyle w:val="Normal"/>
+        <w:jc w:val="both"/>
+        <w:rPr/>
+      </w:pPr>
+      <w:r>
+        <w:rPr/>
+      </w:r>
+    </w:p>
+    <w:p>
+      <w:pPr>
+        <w:pStyle w:val="Normal"/>
+        <w:jc w:val="both"/>
+        <w:rPr/>
+      </w:pPr>
+      <w:r>
+        <w:rPr/>
+      </w:r>
+    </w:p>
+    <w:p>
+      <w:pPr>
+        <w:pStyle w:val="Normal"/>
+        <w:jc w:val="center"/>
+        <w:rPr>
+          <w:b/>
+          <w:b/>
+          <w:bCs/>
+        </w:rPr>
+      </w:pPr>
+      <w:r>
+        <w:rPr>
+          <w:b/>
+          <w:bCs/>
+        </w:rPr>
+        <w:t>PHP Vs SQL</w:t>
+      </w:r>
+    </w:p>
+    <w:p>
+      <w:pPr>
+        <w:pStyle w:val="Normal"/>
+        <w:jc w:val="center"/>
+        <w:rPr/>
+      </w:pPr>
+      <w:r>
+        <w:rPr/>
+      </w:r>
+    </w:p>
+    <w:p>
+      <w:pPr>
+        <w:pStyle w:val="Normal"/>
+        <w:jc w:val="both"/>
+        <w:rPr/>
+      </w:pPr>
+      <w:r>
+        <w:rPr/>
+        <w:t>PHP:</w:t>
+      </w:r>
+    </w:p>
+    <w:p>
+      <w:pPr>
+        <w:pStyle w:val="Normal"/>
+        <w:jc w:val="both"/>
+        <w:rPr/>
+      </w:pPr>
+      <w:r>
+        <w:rPr/>
+      </w:r>
+    </w:p>
+    <w:p>
+      <w:pPr>
+        <w:pStyle w:val="Normal"/>
+        <w:jc w:val="both"/>
+        <w:rPr/>
+      </w:pPr>
+      <w:r>
+        <w:rPr/>
+        <w:t>&lt;?php foreach ($branch as $branchRow): ?&gt;</w:t>
+      </w:r>
+    </w:p>
+    <w:p>
+      <w:pPr>
+        <w:pStyle w:val="Normal"/>
+        <w:jc w:val="both"/>
+        <w:rPr/>
+      </w:pPr>
+      <w:r>
+        <w:rPr/>
+        <w:t xml:space="preserve">    </w:t>
+      </w:r>
+      <w:r>
+        <w:rPr/>
+        <w:t>&lt;optgroup label ="&lt;?php echo $branchRow-&gt;BRANCH_NAME ?&gt;"&gt;</w:t>
+      </w:r>
+    </w:p>
+    <w:p>
+      <w:pPr>
+        <w:pStyle w:val="Normal"/>
+        <w:jc w:val="both"/>
+        <w:rPr/>
+      </w:pPr>
+      <w:r>
+        <w:rPr/>
+        <w:t xml:space="preserve">        </w:t>
+      </w:r>
+      <w:r>
+        <w:rPr/>
+        <w:t>&lt;?php $rank = $this-&gt;db-&gt;query("SELECT RANK_ID, RANK_CODE, RANK_NAME FROM bn_rank WHERE ACTIVE_STATUS = 1 AND BRANCH_ID = $branchRow-&gt;BRANCH_ID AND EQUIVALANT_RANKID in ($eq_rank)")-&gt;result(); ?&gt;</w:t>
+      </w:r>
+    </w:p>
+    <w:p>
+      <w:pPr>
+        <w:pStyle w:val="Normal"/>
+        <w:jc w:val="both"/>
+        <w:rPr/>
+      </w:pPr>
+      <w:r>
+        <w:rPr/>
+        <w:t xml:space="preserve">        </w:t>
+      </w:r>
+      <w:r>
+        <w:rPr/>
+        <w:t>&lt;?php foreach ($rank as $row): ?&gt;</w:t>
+      </w:r>
+    </w:p>
+    <w:p>
+      <w:pPr>
+        <w:pStyle w:val="Normal"/>
+        <w:jc w:val="both"/>
+        <w:rPr/>
+      </w:pPr>
+      <w:r>
+        <w:rPr/>
+        <w:t xml:space="preserve">            </w:t>
+      </w:r>
+      <w:r>
+        <w:rPr/>
+        <w:t>&lt;option value="&lt;?php echo $row-&gt;RANK_ID ?&gt;"&gt;&lt;?php echo "[" . $row-&gt;RANK_CODE . "] " . $row-&gt;RANK_NAME ?&gt;&lt;/option&gt;</w:t>
+      </w:r>
+    </w:p>
+    <w:p>
+      <w:pPr>
+        <w:pStyle w:val="Normal"/>
+        <w:jc w:val="both"/>
+        <w:rPr/>
+      </w:pPr>
+      <w:r>
+        <w:rPr/>
+        <w:t xml:space="preserve">        </w:t>
+      </w:r>
+      <w:r>
+        <w:rPr/>
+        <w:t>&lt;?php endforeach; ?&gt;</w:t>
+      </w:r>
+    </w:p>
+    <w:p>
+      <w:pPr>
+        <w:pStyle w:val="Normal"/>
+        <w:jc w:val="both"/>
+        <w:rPr/>
+      </w:pPr>
+      <w:r>
+        <w:rPr/>
+        <w:t xml:space="preserve">    </w:t>
+      </w:r>
+      <w:r>
+        <w:rPr/>
+        <w:t>&lt;?php endforeach; ?&gt;</w:t>
+      </w:r>
+    </w:p>
+    <w:p>
+      <w:pPr>
+        <w:pStyle w:val="Normal"/>
+        <w:jc w:val="both"/>
+        <w:rPr/>
+      </w:pPr>
+      <w:r>
+        <w:rPr/>
+        <w:t>&lt;/optgroup&gt;</w:t>
+      </w:r>
+    </w:p>
+    <w:p>
+      <w:pPr>
+        <w:pStyle w:val="Normal"/>
+        <w:jc w:val="both"/>
+        <w:rPr/>
+      </w:pPr>
+      <w:r>
+        <w:rPr/>
+      </w:r>
+    </w:p>
+    <w:p>
+      <w:pPr>
+        <w:pStyle w:val="Normal"/>
+        <w:jc w:val="both"/>
+        <w:rPr/>
+      </w:pPr>
+      <w:r>
+        <w:rPr/>
+      </w:r>
+    </w:p>
+    <w:p>
+      <w:pPr>
+        <w:pStyle w:val="Normal"/>
+        <w:jc w:val="both"/>
+        <w:rPr/>
+      </w:pPr>
+      <w:r>
+        <w:rPr/>
+        <w:t>SQL:</w:t>
+      </w:r>
+    </w:p>
+    <w:p>
+      <w:pPr>
+        <w:pStyle w:val="Normal"/>
+        <w:jc w:val="both"/>
+        <w:rPr/>
+      </w:pPr>
+      <w:r>
+        <w:rPr/>
+      </w:r>
+    </w:p>
+    <w:p>
+      <w:pPr>
+        <w:pStyle w:val="PreformattedText"/>
+        <w:jc w:val="both"/>
+        <w:rPr>
+          <w:rFonts w:ascii="DejaVu Sans Mono" w:hAnsi="DejaVu Sans Mono"/>
+          <w:color w:val="000000"/>
+          <w:sz w:val="18"/>
+        </w:rPr>
+      </w:pPr>
+      <w:r>
+        <w:rPr>
+          <w:rFonts w:ascii="DejaVu Sans Mono" w:hAnsi="DejaVu Sans Mono"/>
+          <w:b/>
+          <w:color w:val="000080"/>
+          <w:sz w:val="18"/>
+        </w:rPr>
+        <w:t xml:space="preserve">select </w:t>
+      </w:r>
+      <w:r>
+        <w:rPr>
+          <w:rFonts w:ascii="DejaVu Sans Mono" w:hAnsi="DejaVu Sans Mono"/>
+          <w:color w:val="000000"/>
+          <w:sz w:val="18"/>
+        </w:rPr>
+        <w:t>b.</w:t>
+      </w:r>
+      <w:r>
+        <w:rPr>
+          <w:rFonts w:ascii="DejaVu Sans Mono" w:hAnsi="DejaVu Sans Mono"/>
+          <w:b/>
+          <w:color w:val="660E7A"/>
+          <w:sz w:val="18"/>
+        </w:rPr>
+        <w:t>BRANCH_ID</w:t>
+      </w:r>
+      <w:r>
+        <w:rPr>
+          <w:rFonts w:ascii="DejaVu Sans Mono" w:hAnsi="DejaVu Sans Mono"/>
+          <w:color w:val="000000"/>
+          <w:sz w:val="18"/>
+        </w:rPr>
+        <w:t>, b.</w:t>
+      </w:r>
+      <w:r>
+        <w:rPr>
+          <w:rFonts w:ascii="DejaVu Sans Mono" w:hAnsi="DejaVu Sans Mono"/>
+          <w:b/>
+          <w:color w:val="660E7A"/>
+          <w:sz w:val="18"/>
+        </w:rPr>
+        <w:t>BRANCH_CODE</w:t>
+      </w:r>
+      <w:r>
+        <w:rPr>
+          <w:rFonts w:ascii="DejaVu Sans Mono" w:hAnsi="DejaVu Sans Mono"/>
+          <w:color w:val="000000"/>
+          <w:sz w:val="18"/>
+        </w:rPr>
+        <w:t>, b.</w:t>
+      </w:r>
+      <w:r>
+        <w:rPr>
+          <w:rFonts w:ascii="DejaVu Sans Mono" w:hAnsi="DejaVu Sans Mono"/>
+          <w:b/>
+          <w:color w:val="660E7A"/>
+          <w:sz w:val="18"/>
+        </w:rPr>
+        <w:t>BRANCH_NAME</w:t>
+      </w:r>
+    </w:p>
+    <w:p>
+      <w:pPr>
+        <w:pStyle w:val="PreformattedText"/>
+        <w:shd w:val="clear" w:fill="FFFFFF"/>
+        <w:rPr>
+          <w:rFonts w:ascii="DejaVu Sans Mono" w:hAnsi="DejaVu Sans Mono"/>
+          <w:color w:val="000000"/>
+          <w:sz w:val="18"/>
+        </w:rPr>
+      </w:pPr>
+      <w:r>
+        <w:rPr>
+          <w:rFonts w:ascii="DejaVu Sans Mono" w:hAnsi="DejaVu Sans Mono"/>
+          <w:b/>
+          <w:color w:val="000080"/>
+          <w:sz w:val="18"/>
+        </w:rPr>
+        <w:t xml:space="preserve">from </w:t>
+      </w:r>
+      <w:r>
+        <w:rPr>
+          <w:rFonts w:ascii="DejaVu Sans Mono" w:hAnsi="DejaVu Sans Mono"/>
+          <w:color w:val="000000"/>
+          <w:sz w:val="18"/>
+        </w:rPr>
+        <w:t>bn_branch b</w:t>
+      </w:r>
+    </w:p>
+    <w:p>
+      <w:pPr>
+        <w:pStyle w:val="PreformattedText"/>
+        <w:shd w:val="clear" w:fill="FFFFFF"/>
+        <w:rPr>
+          <w:rFonts w:ascii="DejaVu Sans Mono" w:hAnsi="DejaVu Sans Mono"/>
+          <w:color w:val="000000"/>
+          <w:sz w:val="18"/>
+        </w:rPr>
+      </w:pPr>
+      <w:r>
+        <w:rPr>
+          <w:rFonts w:ascii="DejaVu Sans Mono" w:hAnsi="DejaVu Sans Mono"/>
+          <w:b/>
+          <w:color w:val="000080"/>
+          <w:sz w:val="18"/>
+        </w:rPr>
+        <w:t xml:space="preserve">where </w:t>
+      </w:r>
+      <w:r>
+        <w:rPr>
+          <w:rFonts w:ascii="DejaVu Sans Mono" w:hAnsi="DejaVu Sans Mono"/>
+          <w:i/>
+          <w:color w:val="000080"/>
+          <w:sz w:val="18"/>
+        </w:rPr>
+        <w:t xml:space="preserve">exists </w:t>
+      </w:r>
+      <w:r>
+        <w:rPr>
+          <w:rFonts w:ascii="DejaVu Sans Mono" w:hAnsi="DejaVu Sans Mono"/>
+          <w:color w:val="000000"/>
+          <w:sz w:val="18"/>
+        </w:rPr>
+        <w:t>(</w:t>
+      </w:r>
+      <w:r>
+        <w:rPr>
+          <w:rFonts w:ascii="DejaVu Sans Mono" w:hAnsi="DejaVu Sans Mono"/>
+          <w:b/>
+          <w:color w:val="000080"/>
+          <w:sz w:val="18"/>
+        </w:rPr>
+        <w:t xml:space="preserve">SELECT </w:t>
+      </w:r>
+      <w:r>
+        <w:rPr>
+          <w:rFonts w:ascii="DejaVu Sans Mono" w:hAnsi="DejaVu Sans Mono"/>
+          <w:color w:val="0000FF"/>
+          <w:sz w:val="18"/>
+        </w:rPr>
+        <w:t xml:space="preserve">1 </w:t>
+      </w:r>
+      <w:r>
+        <w:rPr>
+          <w:rFonts w:ascii="DejaVu Sans Mono" w:hAnsi="DejaVu Sans Mono"/>
+          <w:b/>
+          <w:color w:val="000080"/>
+          <w:sz w:val="18"/>
+        </w:rPr>
+        <w:t xml:space="preserve">FROM </w:t>
+      </w:r>
+      <w:r>
+        <w:rPr>
+          <w:rFonts w:ascii="DejaVu Sans Mono" w:hAnsi="DejaVu Sans Mono"/>
+          <w:color w:val="000000"/>
+          <w:sz w:val="18"/>
+        </w:rPr>
+        <w:t>bn_rank</w:t>
+      </w:r>
+    </w:p>
+    <w:p>
+      <w:pPr>
+        <w:pStyle w:val="PreformattedText"/>
+        <w:shd w:val="clear" w:fill="FFFFFF"/>
+        <w:rPr>
+          <w:color w:val="000000"/>
+        </w:rPr>
+      </w:pPr>
+      <w:r>
+        <w:rPr>
+          <w:color w:val="000000"/>
+        </w:rPr>
+        <w:t xml:space="preserve">                        </w:t>
+      </w:r>
+      <w:r>
+        <w:rPr>
+          <w:rFonts w:ascii="DejaVu Sans Mono" w:hAnsi="DejaVu Sans Mono"/>
+          <w:b/>
+          <w:color w:val="000080"/>
+          <w:sz w:val="18"/>
+        </w:rPr>
+        <w:t xml:space="preserve">WHERE </w:t>
+      </w:r>
+      <w:r>
+        <w:rPr>
+          <w:rFonts w:ascii="DejaVu Sans Mono" w:hAnsi="DejaVu Sans Mono"/>
+          <w:b/>
+          <w:color w:val="660E7A"/>
+          <w:sz w:val="18"/>
+        </w:rPr>
+        <w:t xml:space="preserve">ACTIVE_STATUS </w:t>
+      </w:r>
+      <w:r>
+        <w:rPr>
+          <w:rFonts w:ascii="DejaVu Sans Mono" w:hAnsi="DejaVu Sans Mono"/>
+          <w:color w:val="000000"/>
+          <w:sz w:val="18"/>
+        </w:rPr>
+        <w:t xml:space="preserve">= </w:t>
+      </w:r>
+      <w:r>
+        <w:rPr>
+          <w:rFonts w:ascii="DejaVu Sans Mono" w:hAnsi="DejaVu Sans Mono"/>
+          <w:color w:val="0000FF"/>
+          <w:sz w:val="18"/>
+        </w:rPr>
+        <w:t>1</w:t>
+      </w:r>
+    </w:p>
+    <w:p>
+      <w:pPr>
+        <w:pStyle w:val="PreformattedText"/>
+        <w:shd w:val="clear" w:fill="FFFFFF"/>
+        <w:rPr>
+          <w:color w:val="000000"/>
+        </w:rPr>
+      </w:pPr>
+      <w:r>
+        <w:rPr>
+          <w:color w:val="0000FF"/>
+        </w:rPr>
+        <w:t xml:space="preserve">                        </w:t>
+      </w:r>
+      <w:r>
+        <w:rPr>
+          <w:rFonts w:ascii="DejaVu Sans Mono" w:hAnsi="DejaVu Sans Mono"/>
+          <w:b/>
+          <w:color w:val="000080"/>
+          <w:sz w:val="18"/>
+        </w:rPr>
+        <w:t xml:space="preserve">AND </w:t>
+      </w:r>
+      <w:r>
+        <w:rPr>
+          <w:rFonts w:ascii="DejaVu Sans Mono" w:hAnsi="DejaVu Sans Mono"/>
+          <w:b/>
+          <w:color w:val="660E7A"/>
+          <w:sz w:val="18"/>
+        </w:rPr>
+        <w:t xml:space="preserve">BRANCH_ID </w:t>
+      </w:r>
+      <w:r>
+        <w:rPr>
+          <w:rFonts w:ascii="DejaVu Sans Mono" w:hAnsi="DejaVu Sans Mono"/>
+          <w:color w:val="000000"/>
+          <w:sz w:val="18"/>
+        </w:rPr>
+        <w:t>= b.</w:t>
+      </w:r>
+      <w:r>
+        <w:rPr>
+          <w:rFonts w:ascii="DejaVu Sans Mono" w:hAnsi="DejaVu Sans Mono"/>
+          <w:b/>
+          <w:color w:val="660E7A"/>
+          <w:sz w:val="18"/>
+        </w:rPr>
+        <w:t>BRANCH_ID</w:t>
+      </w:r>
+    </w:p>
+    <w:p>
+      <w:pPr>
+        <w:pStyle w:val="PreformattedText"/>
+        <w:shd w:val="clear" w:fill="FFFFFF"/>
+        <w:rPr>
+          <w:color w:val="000000"/>
+        </w:rPr>
+      </w:pPr>
+      <w:r>
+        <w:rPr>
+          <w:color w:val="660E7A"/>
+        </w:rPr>
+        <w:t xml:space="preserve">                        </w:t>
+      </w:r>
+      <w:r>
+        <w:rPr>
+          <w:rFonts w:ascii="DejaVu Sans Mono" w:hAnsi="DejaVu Sans Mono"/>
+          <w:b/>
+          <w:color w:val="000080"/>
+          <w:sz w:val="18"/>
+        </w:rPr>
+        <w:t xml:space="preserve">AND </w:t>
+      </w:r>
+      <w:r>
+        <w:rPr>
+          <w:rFonts w:ascii="DejaVu Sans Mono" w:hAnsi="DejaVu Sans Mono"/>
+          <w:b/>
+          <w:color w:val="660E7A"/>
+          <w:sz w:val="18"/>
+        </w:rPr>
+        <w:t xml:space="preserve">EQUIVALANT_RANKID </w:t>
+      </w:r>
+      <w:r>
+        <w:rPr>
+          <w:rFonts w:ascii="DejaVu Sans Mono" w:hAnsi="DejaVu Sans Mono"/>
+          <w:b/>
+          <w:color w:val="000080"/>
+          <w:sz w:val="18"/>
+        </w:rPr>
+        <w:t xml:space="preserve">in </w:t>
+      </w:r>
+      <w:r>
+        <w:rPr>
+          <w:rFonts w:ascii="DejaVu Sans Mono" w:hAnsi="DejaVu Sans Mono"/>
+          <w:color w:val="000000"/>
+          <w:sz w:val="18"/>
+        </w:rPr>
+        <w:t>(</w:t>
+      </w:r>
+      <w:r>
+        <w:rPr>
+          <w:rFonts w:ascii="DejaVu Sans Mono" w:hAnsi="DejaVu Sans Mono"/>
+          <w:color w:val="0000FF"/>
+          <w:sz w:val="18"/>
+        </w:rPr>
+        <w:t>1</w:t>
+      </w:r>
+      <w:r>
+        <w:rPr>
+          <w:rFonts w:ascii="DejaVu Sans Mono" w:hAnsi="DejaVu Sans Mono"/>
+          <w:color w:val="000000"/>
+          <w:sz w:val="18"/>
+        </w:rPr>
+        <w:t>,</w:t>
+      </w:r>
+      <w:r>
+        <w:rPr>
+          <w:rFonts w:ascii="DejaVu Sans Mono" w:hAnsi="DejaVu Sans Mono"/>
+          <w:color w:val="0000FF"/>
+          <w:sz w:val="18"/>
+        </w:rPr>
+        <w:t>11</w:t>
+      </w:r>
+      <w:r>
+        <w:rPr>
+          <w:rFonts w:ascii="DejaVu Sans Mono" w:hAnsi="DejaVu Sans Mono"/>
+          <w:color w:val="000000"/>
+          <w:sz w:val="18"/>
+        </w:rPr>
+        <w:t>))</w:t>
+      </w:r>
+    </w:p>
+    <w:p>
+      <w:pPr>
+        <w:pStyle w:val="PreformattedText"/>
+        <w:shd w:val="clear" w:fill="FFFFFF"/>
+        <w:spacing w:before="0" w:after="283"/>
+        <w:rPr>
+          <w:rFonts w:ascii="DejaVu Sans Mono" w:hAnsi="DejaVu Sans Mono"/>
+          <w:color w:val="000000"/>
+          <w:sz w:val="18"/>
+        </w:rPr>
+      </w:pPr>
+      <w:r>
+        <w:rPr>
+          <w:rFonts w:ascii="DejaVu Sans Mono" w:hAnsi="DejaVu Sans Mono"/>
+          <w:b/>
+          <w:color w:val="000080"/>
+          <w:sz w:val="18"/>
+        </w:rPr>
+        <w:t xml:space="preserve">order by </w:t>
+      </w:r>
+      <w:r>
+        <w:rPr>
+          <w:rFonts w:ascii="DejaVu Sans Mono" w:hAnsi="DejaVu Sans Mono"/>
+          <w:b/>
+          <w:color w:val="660E7A"/>
+          <w:sz w:val="18"/>
+        </w:rPr>
+        <w:t>BRANCH_ID</w:t>
+      </w:r>
+      <w:r>
+        <w:br w:type="page"/>
+      </w:r>
+    </w:p>
+    <w:p>
+      <w:pPr>
+        <w:pStyle w:val="PreformattedText"/>
+        <w:shd w:val="clear" w:fill="FFFFFF"/>
+        <w:spacing w:before="0" w:after="283"/>
+        <w:rPr>
+          <w:b/>
+          <w:b/>
+          <w:color w:val="660E7A"/>
+        </w:rPr>
+      </w:pPr>
+      <w:r>
+        <w:rPr>
+          <w:b/>
+          <w:color w:val="660E7A"/>
+        </w:rPr>
+      </w:r>
+    </w:p>
+    <w:p>
+      <w:pPr>
+        <w:pStyle w:val="Normal"/>
+        <w:jc w:val="both"/>
+        <w:rPr/>
+      </w:pPr>
+      <w:r>
+        <w:rPr/>
       </w:r>
     </w:p>
     <w:sectPr>

</xml_diff>